<commit_message>
v final plano de negocios
</commit_message>
<xml_diff>
--- a/docs/feito/Plano de negócios.docx
+++ b/docs/feito/Plano de negócios.docx
@@ -111,8 +111,16 @@
                           <w:pPr>
                             <w:pStyle w:val="Ttulo10"/>
                           </w:pPr>
+                          <w:proofErr w:type="spellStart"/>
                           <w:r>
-                            <w:t>Gallery Seacrh</w:t>
+                            <w:t>Gallery</w:t>
+                          </w:r>
+                          <w:proofErr w:type="spellEnd"/>
+                          <w:r>
+                            <w:t xml:space="preserve"> Searc</w:t>
+                          </w:r>
+                          <w:r>
+                            <w:t>h</w:t>
                           </w:r>
                         </w:p>
                       </w:sdtContent>
@@ -161,7 +169,7 @@
                       </w:tblPr>
                       <w:tblGrid>
                         <w:gridCol w:w="2355"/>
-                        <w:gridCol w:w="235"/>
+                        <w:gridCol w:w="236"/>
                         <w:gridCol w:w="2365"/>
                         <w:gridCol w:w="236"/>
                         <w:gridCol w:w="3332"/>
@@ -176,7 +184,15 @@
                               <w:pStyle w:val="InformaesdeContato0"/>
                             </w:pPr>
                             <w:r>
-                              <w:t>Rua João Tudella 243, Marília, SP, 17519-460</w:t>
+                              <w:t xml:space="preserve">Rua João </w:t>
+                            </w:r>
+                            <w:proofErr w:type="spellStart"/>
+                            <w:r>
+                              <w:t>Tudella</w:t>
+                            </w:r>
+                            <w:proofErr w:type="spellEnd"/>
+                            <w:r>
+                              <w:t xml:space="preserve"> 243, Marília, SP, 17519-460</w:t>
                             </w:r>
                             <w:sdt>
                               <w:sdtPr>
@@ -191,8 +207,10 @@
                                 <w:r>
                                   <w:t xml:space="preserve">     </w:t>
                                 </w:r>
+                                <w:proofErr w:type="gramStart"/>
                               </w:sdtContent>
                             </w:sdt>
+                            <w:proofErr w:type="gramEnd"/>
                           </w:p>
                         </w:tc>
                         <w:tc>
@@ -284,9 +302,21 @@
                                 <w:text/>
                               </w:sdtPr>
                               <w:sdtContent>
+                                <w:proofErr w:type="spellStart"/>
+                                <w:proofErr w:type="gramStart"/>
                                 <w:r>
-                                  <w:t>cavalieriapps.wixsite.com/gallerysearch</w:t>
+                                  <w:t>cavalieriapps</w:t>
                                 </w:r>
+                                <w:proofErr w:type="spellEnd"/>
+                                <w:proofErr w:type="gramEnd"/>
+                                <w:r>
+                                  <w:t>.wixsite.com/</w:t>
+                                </w:r>
+                                <w:proofErr w:type="spellStart"/>
+                                <w:r>
+                                  <w:t>gallerysearch</w:t>
+                                </w:r>
+                                <w:proofErr w:type="spellEnd"/>
                               </w:sdtContent>
                             </w:sdt>
                             <w:r>
@@ -1242,8 +1272,37 @@
     </w:p>
     <w:p>
       <w:r>
-        <w:t>Com o crescimento contínuo do uso de redes sociais e aplicativos mensageiros cresce também a necessidade de se agilizar a forma como se dá esse tipo de interação. O uso de imagens nesses meios nunca esteve tão em alta, sejam fotos pessoais ou posts reflexivos a comunicação por imagens parece que veio para ficar. Nesse sentido, para melhorar este tipo de interação surge Gallery Search, um aplicativo de empresa homônima com o objetivo de facilitar e agilizar</w:t>
-      </w:r>
+        <w:t xml:space="preserve">Com o crescimento contínuo do uso de redes sociais e aplicativos mensageiros cresce também a necessidade de se </w:t>
+      </w:r>
+      <w:proofErr w:type="gramStart"/>
+      <w:r>
+        <w:t>agilizar</w:t>
+      </w:r>
+      <w:proofErr w:type="gramEnd"/>
+      <w:r>
+        <w:t xml:space="preserve"> a forma como se dá esse tipo de interação. O uso de imagens nesses meios nunca esteve tão em alta, sejam fotos pessoais ou </w:t>
+      </w:r>
+      <w:proofErr w:type="spellStart"/>
+      <w:r>
+        <w:t>posts</w:t>
+      </w:r>
+      <w:proofErr w:type="spellEnd"/>
+      <w:r>
+        <w:t xml:space="preserve"> reflexivos a comunicação por imagens parece que veio para ficar. Nesse sentido, para melhorar este tipo de interação surge </w:t>
+      </w:r>
+      <w:proofErr w:type="spellStart"/>
+      <w:r>
+        <w:t>Gallery</w:t>
+      </w:r>
+      <w:proofErr w:type="spellEnd"/>
+      <w:r>
+        <w:t xml:space="preserve"> Search, um aplicativo de empresa homônima com o objetivo de facilitar e </w:t>
+      </w:r>
+      <w:proofErr w:type="gramStart"/>
+      <w:r>
+        <w:t>agilizar</w:t>
+      </w:r>
+      <w:proofErr w:type="gramEnd"/>
       <w:r>
         <w:t xml:space="preserve"> </w:t>
       </w:r>
@@ -1251,7 +1310,15 @@
         <w:t>a forma como as pessoas recuperam imagens para compartilhamento</w:t>
       </w:r>
       <w:r>
-        <w:t>. O usuário escolhe qual palavra chave faz mas sentido para ela para aquelas imagens e posteriormente compartilha onde desejar.</w:t>
+        <w:t>. O usuário escolhe qual palavra chave faz</w:t>
+      </w:r>
+      <w:proofErr w:type="gramStart"/>
+      <w:r>
+        <w:t xml:space="preserve"> mas</w:t>
+      </w:r>
+      <w:proofErr w:type="gramEnd"/>
+      <w:r>
+        <w:t xml:space="preserve"> sentido para ela para aquelas imagens e posteriormente compartilha onde desejar.</w:t>
       </w:r>
     </w:p>
     <w:p>
@@ -1275,7 +1342,23 @@
         <w:t>aproximadamente</w:t>
       </w:r>
       <w:r>
-        <w:t xml:space="preserve"> 11% a mais de dispositivos do que os concorrentes já que estes focam principalmente Androids acima do L (Lollipop)</w:t>
+        <w:t xml:space="preserve"> 11% a mais de dispositivos do que os concorrentes já que estes focam principalmente </w:t>
+      </w:r>
+      <w:proofErr w:type="spellStart"/>
+      <w:r>
+        <w:t>Androids</w:t>
+      </w:r>
+      <w:proofErr w:type="spellEnd"/>
+      <w:r>
+        <w:t xml:space="preserve"> acima do L (</w:t>
+      </w:r>
+      <w:proofErr w:type="spellStart"/>
+      <w:r>
+        <w:t>Lollipop</w:t>
+      </w:r>
+      <w:proofErr w:type="spellEnd"/>
+      <w:r>
+        <w:t>)</w:t>
       </w:r>
       <w:r>
         <w:t>. Esse número chega a 24,6% quando comparamos com aplicações que ignoram também o Android L.</w:t>
@@ -1342,7 +1425,15 @@
     </w:p>
     <w:p>
       <w:r>
-        <w:t>Ampliar a divulgação do aplicativo e continuar entregando mais features ao mesmo.</w:t>
+        <w:t xml:space="preserve">Ampliar a divulgação do aplicativo e continuar entregando mais </w:t>
+      </w:r>
+      <w:proofErr w:type="spellStart"/>
+      <w:r>
+        <w:t>features</w:t>
+      </w:r>
+      <w:proofErr w:type="spellEnd"/>
+      <w:r>
+        <w:t xml:space="preserve"> ao mesmo.</w:t>
       </w:r>
     </w:p>
     <w:p>
@@ -1362,11 +1453,16 @@
       <w:r>
         <w:t>a nova forma de comunicação da sociedade, cada vez</w:t>
       </w:r>
+      <w:proofErr w:type="gramStart"/>
       <w:r>
         <w:t xml:space="preserve"> </w:t>
       </w:r>
       <w:r>
-        <w:t xml:space="preserve"> mais por imagens</w:t>
+        <w:t xml:space="preserve"> </w:t>
+      </w:r>
+      <w:proofErr w:type="gramEnd"/>
+      <w:r>
+        <w:t>mais por imagens</w:t>
       </w:r>
       <w:r>
         <w:t>, agilizando o contato pessoal e profissional de seus clientes.</w:t>
@@ -1411,7 +1507,15 @@
         <w:t>ativos no mercado.</w:t>
       </w:r>
       <w:r>
-        <w:t xml:space="preserve"> Segue abaixo modelo canvas de entrega de valor:</w:t>
+        <w:t xml:space="preserve"> Segue abaixo modelo </w:t>
+      </w:r>
+      <w:proofErr w:type="spellStart"/>
+      <w:r>
+        <w:t>canvas</w:t>
+      </w:r>
+      <w:proofErr w:type="spellEnd"/>
+      <w:r>
+        <w:t xml:space="preserve"> de entrega de valor:</w:t>
       </w:r>
     </w:p>
     <w:p/>
@@ -1676,6 +1780,8 @@
               </w:rPr>
               <w:t xml:space="preserve"> </w:t>
             </w:r>
+            <w:proofErr w:type="spellStart"/>
+            <w:proofErr w:type="gramStart"/>
             <w:r>
               <w:rPr>
                 <w:rFonts w:ascii="Arial" w:hAnsi="Arial" w:cs="Arial"/>
@@ -1710,7 +1816,18 @@
                 <w:sz w:val="16"/>
                 <w:szCs w:val="16"/>
               </w:rPr>
-              <w:t>ob.</w:t>
+              <w:t>ob</w:t>
+            </w:r>
+            <w:proofErr w:type="spellEnd"/>
+            <w:proofErr w:type="gramEnd"/>
+            <w:r>
+              <w:rPr>
+                <w:rFonts w:ascii="Arial" w:hAnsi="Arial" w:cs="Arial"/>
+                <w:iCs/>
+                <w:sz w:val="16"/>
+                <w:szCs w:val="16"/>
+              </w:rPr>
+              <w:t>.</w:t>
             </w:r>
           </w:p>
           <w:p>
@@ -1723,26 +1840,6 @@
                 <w:szCs w:val="16"/>
               </w:rPr>
             </w:pPr>
-          </w:p>
-          <w:p>
-            <w:pPr>
-              <w:ind w:left="113"/>
-              <w:rPr>
-                <w:rFonts w:ascii="Arial" w:hAnsi="Arial" w:cs="Arial"/>
-                <w:iCs/>
-                <w:sz w:val="16"/>
-                <w:szCs w:val="16"/>
-              </w:rPr>
-            </w:pPr>
-            <w:r>
-              <w:rPr>
-                <w:rFonts w:ascii="Arial" w:hAnsi="Arial" w:cs="Arial"/>
-                <w:iCs/>
-                <w:sz w:val="16"/>
-                <w:szCs w:val="16"/>
-              </w:rPr>
-              <w:t>Apps de tratamento e filtros de imagem.</w:t>
-            </w:r>
           </w:p>
           <w:p>
             <w:pPr>
@@ -1797,7 +1894,25 @@
                 <w:sz w:val="16"/>
                 <w:szCs w:val="16"/>
               </w:rPr>
-              <w:t xml:space="preserve">   Play Store.</w:t>
+              <w:t xml:space="preserve">   Play </w:t>
+            </w:r>
+            <w:proofErr w:type="spellStart"/>
+            <w:r>
+              <w:rPr>
+                <w:rFonts w:ascii="Arial" w:hAnsi="Arial" w:cs="Arial"/>
+                <w:sz w:val="16"/>
+                <w:szCs w:val="16"/>
+              </w:rPr>
+              <w:t>Store</w:t>
+            </w:r>
+            <w:proofErr w:type="spellEnd"/>
+            <w:r>
+              <w:rPr>
+                <w:rFonts w:ascii="Arial" w:hAnsi="Arial" w:cs="Arial"/>
+                <w:sz w:val="16"/>
+                <w:szCs w:val="16"/>
+              </w:rPr>
+              <w:t>.</w:t>
             </w:r>
           </w:p>
           <w:p>
@@ -1816,7 +1931,25 @@
                 <w:sz w:val="16"/>
                 <w:szCs w:val="16"/>
               </w:rPr>
-              <w:t xml:space="preserve">   Provedor do servidor para manter o hotsite.</w:t>
+              <w:t xml:space="preserve">   Provedor do servidor para manter o </w:t>
+            </w:r>
+            <w:proofErr w:type="spellStart"/>
+            <w:r>
+              <w:rPr>
+                <w:rFonts w:ascii="Arial" w:hAnsi="Arial" w:cs="Arial"/>
+                <w:sz w:val="16"/>
+                <w:szCs w:val="16"/>
+              </w:rPr>
+              <w:t>hotsite</w:t>
+            </w:r>
+            <w:proofErr w:type="spellEnd"/>
+            <w:r>
+              <w:rPr>
+                <w:rFonts w:ascii="Arial" w:hAnsi="Arial" w:cs="Arial"/>
+                <w:sz w:val="16"/>
+                <w:szCs w:val="16"/>
+              </w:rPr>
+              <w:t>.</w:t>
             </w:r>
           </w:p>
           <w:p>
@@ -1900,7 +2033,47 @@
                 <w:sz w:val="16"/>
                 <w:szCs w:val="16"/>
               </w:rPr>
-              <w:t>Facilitar a catalogação e o compartilhamento de imagens seja para uso pessoal ou profissional através de um app compatível com mais de 99% dos Smartphones com SO Android no mercado.</w:t>
+              <w:t xml:space="preserve">Facilitar a catalogação e o compartilhamento de imagens seja para uso pessoal ou profissional através de um </w:t>
+            </w:r>
+            <w:proofErr w:type="spellStart"/>
+            <w:r>
+              <w:rPr>
+                <w:rFonts w:ascii="Arial" w:hAnsi="Arial" w:cs="Arial"/>
+                <w:bCs/>
+                <w:sz w:val="16"/>
+                <w:szCs w:val="16"/>
+              </w:rPr>
+              <w:t>app</w:t>
+            </w:r>
+            <w:proofErr w:type="spellEnd"/>
+            <w:r>
+              <w:rPr>
+                <w:rFonts w:ascii="Arial" w:hAnsi="Arial" w:cs="Arial"/>
+                <w:bCs/>
+                <w:sz w:val="16"/>
+                <w:szCs w:val="16"/>
+              </w:rPr>
+              <w:t xml:space="preserve"> compatível com mais de 99% dos </w:t>
+            </w:r>
+            <w:proofErr w:type="spellStart"/>
+            <w:r>
+              <w:rPr>
+                <w:rFonts w:ascii="Arial" w:hAnsi="Arial" w:cs="Arial"/>
+                <w:bCs/>
+                <w:sz w:val="16"/>
+                <w:szCs w:val="16"/>
+              </w:rPr>
+              <w:t>Smartphones</w:t>
+            </w:r>
+            <w:proofErr w:type="spellEnd"/>
+            <w:r>
+              <w:rPr>
+                <w:rFonts w:ascii="Arial" w:hAnsi="Arial" w:cs="Arial"/>
+                <w:bCs/>
+                <w:sz w:val="16"/>
+                <w:szCs w:val="16"/>
+              </w:rPr>
+              <w:t xml:space="preserve"> com SO Android no mercado.</w:t>
             </w:r>
           </w:p>
         </w:tc>
@@ -1930,6 +2103,24 @@
                 <w:sz w:val="16"/>
                 <w:szCs w:val="16"/>
               </w:rPr>
+              <w:t xml:space="preserve"> E-mail dedicado ao contato com o cliente.</w:t>
+            </w:r>
+          </w:p>
+          <w:p>
+            <w:pPr>
+              <w:rPr>
+                <w:rFonts w:ascii="Arial" w:hAnsi="Arial" w:cs="Arial"/>
+                <w:sz w:val="16"/>
+                <w:szCs w:val="16"/>
+                <w:u w:val="single"/>
+              </w:rPr>
+            </w:pPr>
+            <w:r>
+              <w:rPr>
+                <w:rFonts w:ascii="Arial" w:hAnsi="Arial" w:cs="Arial"/>
+                <w:sz w:val="16"/>
+                <w:szCs w:val="16"/>
+              </w:rPr>
               <w:t xml:space="preserve"> </w:t>
             </w:r>
             <w:r>
@@ -1938,41 +2129,51 @@
                 <w:sz w:val="16"/>
                 <w:szCs w:val="16"/>
               </w:rPr>
-              <w:t>E-mail dedicado ao contato com o cliente.</w:t>
-            </w:r>
-          </w:p>
-          <w:p>
-            <w:pPr>
+              <w:t>F</w:t>
+            </w:r>
+            <w:r>
               <w:rPr>
                 <w:rFonts w:ascii="Arial" w:hAnsi="Arial" w:cs="Arial"/>
                 <w:sz w:val="16"/>
                 <w:szCs w:val="16"/>
-                <w:u w:val="single"/>
-              </w:rPr>
-            </w:pPr>
+              </w:rPr>
+              <w:t xml:space="preserve">órum </w:t>
+            </w:r>
+            <w:proofErr w:type="gramStart"/>
             <w:r>
               <w:rPr>
                 <w:rFonts w:ascii="Arial" w:hAnsi="Arial" w:cs="Arial"/>
                 <w:sz w:val="16"/>
                 <w:szCs w:val="16"/>
               </w:rPr>
+              <w:t>da Play</w:t>
+            </w:r>
+            <w:proofErr w:type="gramEnd"/>
+            <w:r>
+              <w:rPr>
+                <w:rFonts w:ascii="Arial" w:hAnsi="Arial" w:cs="Arial"/>
+                <w:sz w:val="16"/>
+                <w:szCs w:val="16"/>
+              </w:rPr>
               <w:t xml:space="preserve"> </w:t>
             </w:r>
+            <w:proofErr w:type="spellStart"/>
             <w:r>
               <w:rPr>
                 <w:rFonts w:ascii="Arial" w:hAnsi="Arial" w:cs="Arial"/>
                 <w:sz w:val="16"/>
                 <w:szCs w:val="16"/>
               </w:rPr>
-              <w:t>F</w:t>
-            </w:r>
+              <w:t>Store</w:t>
+            </w:r>
+            <w:proofErr w:type="spellEnd"/>
             <w:r>
               <w:rPr>
                 <w:rFonts w:ascii="Arial" w:hAnsi="Arial" w:cs="Arial"/>
                 <w:sz w:val="16"/>
                 <w:szCs w:val="16"/>
               </w:rPr>
-              <w:t>órum da Play Store.</w:t>
+              <w:t>.</w:t>
             </w:r>
           </w:p>
         </w:tc>
@@ -2011,7 +2212,25 @@
                 <w:sz w:val="16"/>
                 <w:szCs w:val="16"/>
               </w:rPr>
-              <w:t xml:space="preserve"> casuais e profissionais (digital influencers). Vendedores que usam esses aplicativos como meio de anúncio e venda.</w:t>
+              <w:t xml:space="preserve"> casuais e profissionais (digital </w:t>
+            </w:r>
+            <w:proofErr w:type="spellStart"/>
+            <w:r>
+              <w:rPr>
+                <w:rFonts w:ascii="Arial" w:hAnsi="Arial" w:cs="Arial"/>
+                <w:sz w:val="16"/>
+                <w:szCs w:val="16"/>
+              </w:rPr>
+              <w:t>influencers</w:t>
+            </w:r>
+            <w:proofErr w:type="spellEnd"/>
+            <w:r>
+              <w:rPr>
+                <w:rFonts w:ascii="Arial" w:hAnsi="Arial" w:cs="Arial"/>
+                <w:sz w:val="16"/>
+                <w:szCs w:val="16"/>
+              </w:rPr>
+              <w:t>). Vendedores que usam esses aplicativos como meio de anúncio e venda.</w:t>
             </w:r>
           </w:p>
         </w:tc>
@@ -2224,18 +2443,19 @@
                 <w:sz w:val="16"/>
                 <w:szCs w:val="16"/>
               </w:rPr>
-              <w:t>Mercado certificado de distribuição de apps online (Play Store).</w:t>
-            </w:r>
-          </w:p>
-          <w:p>
-            <w:pPr>
+              <w:t xml:space="preserve">Mercado certificado de distribuição de </w:t>
+            </w:r>
+            <w:proofErr w:type="spellStart"/>
+            <w:r>
               <w:rPr>
                 <w:rFonts w:ascii="Arial" w:hAnsi="Arial" w:cs="Arial"/>
                 <w:bCs/>
                 <w:sz w:val="16"/>
                 <w:szCs w:val="16"/>
               </w:rPr>
-            </w:pPr>
+              <w:t>apps</w:t>
+            </w:r>
+            <w:proofErr w:type="spellEnd"/>
             <w:r>
               <w:rPr>
                 <w:rFonts w:ascii="Arial" w:hAnsi="Arial" w:cs="Arial"/>
@@ -2243,8 +2463,68 @@
                 <w:sz w:val="16"/>
                 <w:szCs w:val="16"/>
               </w:rPr>
-              <w:t xml:space="preserve"> </w:t>
-            </w:r>
+              <w:t xml:space="preserve"> online (Play </w:t>
+            </w:r>
+            <w:proofErr w:type="spellStart"/>
+            <w:r>
+              <w:rPr>
+                <w:rFonts w:ascii="Arial" w:hAnsi="Arial" w:cs="Arial"/>
+                <w:bCs/>
+                <w:sz w:val="16"/>
+                <w:szCs w:val="16"/>
+              </w:rPr>
+              <w:t>Store</w:t>
+            </w:r>
+            <w:proofErr w:type="spellEnd"/>
+            <w:r>
+              <w:rPr>
+                <w:rFonts w:ascii="Arial" w:hAnsi="Arial" w:cs="Arial"/>
+                <w:bCs/>
+                <w:sz w:val="16"/>
+                <w:szCs w:val="16"/>
+              </w:rPr>
+              <w:t>).</w:t>
+            </w:r>
+          </w:p>
+          <w:p>
+            <w:pPr>
+              <w:rPr>
+                <w:rFonts w:ascii="Arial" w:hAnsi="Arial" w:cs="Arial"/>
+                <w:iCs/>
+                <w:sz w:val="16"/>
+                <w:szCs w:val="16"/>
+              </w:rPr>
+            </w:pPr>
+            <w:proofErr w:type="spellStart"/>
+            <w:r>
+              <w:rPr>
+                <w:rFonts w:ascii="Arial" w:hAnsi="Arial" w:cs="Arial"/>
+                <w:iCs/>
+                <w:sz w:val="16"/>
+                <w:szCs w:val="16"/>
+              </w:rPr>
+              <w:t>Apps</w:t>
+            </w:r>
+            <w:proofErr w:type="spellEnd"/>
+            <w:r>
+              <w:rPr>
+                <w:rFonts w:ascii="Arial" w:hAnsi="Arial" w:cs="Arial"/>
+                <w:iCs/>
+                <w:sz w:val="16"/>
+                <w:szCs w:val="16"/>
+              </w:rPr>
+              <w:t xml:space="preserve"> de tratamento e filtros de imagem.</w:t>
+            </w:r>
+          </w:p>
+          <w:p>
+            <w:pPr>
+              <w:rPr>
+                <w:rFonts w:ascii="Arial" w:hAnsi="Arial" w:cs="Arial"/>
+                <w:bCs/>
+                <w:sz w:val="16"/>
+                <w:szCs w:val="16"/>
+              </w:rPr>
+            </w:pPr>
           </w:p>
         </w:tc>
         <w:tc>
@@ -2308,8 +2588,19 @@
                 <w:sz w:val="16"/>
                 <w:szCs w:val="16"/>
               </w:rPr>
-              <w:t>Play Store</w:t>
-            </w:r>
+              <w:t xml:space="preserve">Play </w:t>
+            </w:r>
+            <w:proofErr w:type="spellStart"/>
+            <w:r>
+              <w:rPr>
+                <w:rFonts w:ascii="Arial" w:hAnsi="Arial" w:cs="Arial"/>
+                <w:bCs/>
+                <w:sz w:val="16"/>
+                <w:szCs w:val="16"/>
+              </w:rPr>
+              <w:t>Store</w:t>
+            </w:r>
+            <w:proofErr w:type="spellEnd"/>
             <w:r>
               <w:rPr>
                 <w:rFonts w:ascii="Arial" w:hAnsi="Arial" w:cs="Arial"/>
@@ -2466,7 +2757,42 @@
                 <w:sz w:val="16"/>
                 <w:szCs w:val="16"/>
               </w:rPr>
-              <w:t>Manutenção de marketing e hotsite.</w:t>
+              <w:t xml:space="preserve">Manutenção de marketing e </w:t>
+            </w:r>
+            <w:proofErr w:type="spellStart"/>
+            <w:r>
+              <w:rPr>
+                <w:rFonts w:ascii="Arial" w:hAnsi="Arial" w:cs="Arial"/>
+                <w:sz w:val="16"/>
+                <w:szCs w:val="16"/>
+              </w:rPr>
+              <w:t>hotsite</w:t>
+            </w:r>
+            <w:proofErr w:type="spellEnd"/>
+            <w:r>
+              <w:rPr>
+                <w:rFonts w:ascii="Arial" w:hAnsi="Arial" w:cs="Arial"/>
+                <w:sz w:val="16"/>
+                <w:szCs w:val="16"/>
+              </w:rPr>
+              <w:t>.</w:t>
+            </w:r>
+          </w:p>
+          <w:p>
+            <w:pPr>
+              <w:rPr>
+                <w:rFonts w:ascii="Arial" w:hAnsi="Arial" w:cs="Arial"/>
+                <w:sz w:val="16"/>
+                <w:szCs w:val="16"/>
+              </w:rPr>
+            </w:pPr>
+            <w:r>
+              <w:rPr>
+                <w:rFonts w:ascii="Arial" w:hAnsi="Arial" w:cs="Arial"/>
+                <w:sz w:val="16"/>
+                <w:szCs w:val="16"/>
+              </w:rPr>
+              <w:t>Custos fixos e variáveis de manutenção da empresa.</w:t>
             </w:r>
           </w:p>
         </w:tc>
@@ -2489,24 +2815,25 @@
                 <w:sz w:val="16"/>
                 <w:szCs w:val="16"/>
               </w:rPr>
-              <w:t>Venda do app sem propagandas.</w:t>
-            </w:r>
-          </w:p>
-          <w:p>
-            <w:pPr>
+              <w:t xml:space="preserve">Venda do </w:t>
+            </w:r>
+            <w:proofErr w:type="spellStart"/>
+            <w:r>
               <w:rPr>
                 <w:rFonts w:ascii="Arial" w:hAnsi="Arial" w:cs="Arial"/>
                 <w:sz w:val="16"/>
                 <w:szCs w:val="16"/>
               </w:rPr>
-            </w:pPr>
+              <w:t>app</w:t>
+            </w:r>
+            <w:proofErr w:type="spellEnd"/>
             <w:r>
               <w:rPr>
                 <w:rFonts w:ascii="Arial" w:hAnsi="Arial" w:cs="Arial"/>
                 <w:sz w:val="16"/>
                 <w:szCs w:val="16"/>
               </w:rPr>
-              <w:t>Propagandas Admob dentro do app.</w:t>
+              <w:t xml:space="preserve"> sem propagandas.</w:t>
             </w:r>
           </w:p>
           <w:p>
@@ -2523,7 +2850,78 @@
                 <w:sz w:val="16"/>
                 <w:szCs w:val="16"/>
               </w:rPr>
-              <w:t xml:space="preserve">Propagandas autônomas dentro do app. </w:t>
+              <w:t xml:space="preserve">Propagandas </w:t>
+            </w:r>
+            <w:proofErr w:type="spellStart"/>
+            <w:r>
+              <w:rPr>
+                <w:rFonts w:ascii="Arial" w:hAnsi="Arial" w:cs="Arial"/>
+                <w:sz w:val="16"/>
+                <w:szCs w:val="16"/>
+              </w:rPr>
+              <w:t>Admob</w:t>
+            </w:r>
+            <w:proofErr w:type="spellEnd"/>
+            <w:r>
+              <w:rPr>
+                <w:rFonts w:ascii="Arial" w:hAnsi="Arial" w:cs="Arial"/>
+                <w:sz w:val="16"/>
+                <w:szCs w:val="16"/>
+              </w:rPr>
+              <w:t xml:space="preserve"> dentro do </w:t>
+            </w:r>
+            <w:proofErr w:type="spellStart"/>
+            <w:r>
+              <w:rPr>
+                <w:rFonts w:ascii="Arial" w:hAnsi="Arial" w:cs="Arial"/>
+                <w:sz w:val="16"/>
+                <w:szCs w:val="16"/>
+              </w:rPr>
+              <w:t>app</w:t>
+            </w:r>
+            <w:proofErr w:type="spellEnd"/>
+            <w:r>
+              <w:rPr>
+                <w:rFonts w:ascii="Arial" w:hAnsi="Arial" w:cs="Arial"/>
+                <w:sz w:val="16"/>
+                <w:szCs w:val="16"/>
+              </w:rPr>
+              <w:t>.</w:t>
+            </w:r>
+          </w:p>
+          <w:p>
+            <w:pPr>
+              <w:rPr>
+                <w:rFonts w:ascii="Arial" w:hAnsi="Arial" w:cs="Arial"/>
+                <w:sz w:val="16"/>
+                <w:szCs w:val="16"/>
+              </w:rPr>
+            </w:pPr>
+            <w:r>
+              <w:rPr>
+                <w:rFonts w:ascii="Arial" w:hAnsi="Arial" w:cs="Arial"/>
+                <w:sz w:val="16"/>
+                <w:szCs w:val="16"/>
+              </w:rPr>
+              <w:t xml:space="preserve">Propagandas autônomas dentro do </w:t>
+            </w:r>
+            <w:proofErr w:type="spellStart"/>
+            <w:r>
+              <w:rPr>
+                <w:rFonts w:ascii="Arial" w:hAnsi="Arial" w:cs="Arial"/>
+                <w:sz w:val="16"/>
+                <w:szCs w:val="16"/>
+              </w:rPr>
+              <w:t>app</w:t>
+            </w:r>
+            <w:proofErr w:type="spellEnd"/>
+            <w:r>
+              <w:rPr>
+                <w:rFonts w:ascii="Arial" w:hAnsi="Arial" w:cs="Arial"/>
+                <w:sz w:val="16"/>
+                <w:szCs w:val="16"/>
+              </w:rPr>
+              <w:t xml:space="preserve">. </w:t>
             </w:r>
           </w:p>
         </w:tc>
@@ -2591,8 +2989,15 @@
         <w:t>a</w:t>
       </w:r>
       <w:r>
-        <w:t xml:space="preserve"> de tributos federais, como PIS, Cofins</w:t>
-      </w:r>
+        <w:t xml:space="preserve"> de tributos federais, como PIS, </w:t>
+      </w:r>
+      <w:proofErr w:type="spellStart"/>
+      <w:proofErr w:type="gramStart"/>
+      <w:r>
+        <w:t>Cofins</w:t>
+      </w:r>
+      <w:proofErr w:type="spellEnd"/>
+      <w:proofErr w:type="gramEnd"/>
       <w:r>
         <w:t xml:space="preserve"> e</w:t>
       </w:r>
@@ -2616,13 +3021,29 @@
     </w:p>
     <w:p>
       <w:r>
-        <w:t xml:space="preserve">O número de usuários de smartphones e, consequentemente, de redes sociais não para de crescer, estando cada vez mais acessíveis tanto às mais diversas faixas etárias quanto às classes sociais com seus aplicativos </w:t>
-      </w:r>
+        <w:t xml:space="preserve">O número de usuários de </w:t>
+      </w:r>
+      <w:proofErr w:type="spellStart"/>
+      <w:r>
+        <w:t>smartphones</w:t>
+      </w:r>
+      <w:proofErr w:type="spellEnd"/>
+      <w:r>
+        <w:t xml:space="preserve"> e, consequentemente, de redes sociais não para de crescer, estando cada vez mais acessíveis tanto às mais diversas faixas etárias quanto às classes sociais com seus aplicativos </w:t>
+      </w:r>
+      <w:proofErr w:type="spellStart"/>
       <w:r>
         <w:rPr>
           <w:i/>
         </w:rPr>
-        <w:t xml:space="preserve">lite </w:t>
+        <w:t>lite</w:t>
+      </w:r>
+      <w:proofErr w:type="spellEnd"/>
+      <w:r>
+        <w:rPr>
+          <w:i/>
+        </w:rPr>
+        <w:t xml:space="preserve"> </w:t>
       </w:r>
       <w:r>
         <w:t xml:space="preserve">ou </w:t>
@@ -2643,12 +3064,204 @@
         <w:t>marketing</w:t>
       </w:r>
       <w:r>
-        <w:t xml:space="preserve"> dentro dessas redes, tanto profissionalmente para empresas consolidadas quanto para microempresas e usuários comuns que querem vender algo que está encostado em casa, como fez o Facebook em 2018 criando o Facebook Marketplace para facilitar uma prática já comum na rede que antes era restrita a os grupos de compra e venda.</w:t>
+        <w:t xml:space="preserve"> dentro dessas redes, tanto profissionalmente para empresas consolidadas quanto para microempresas e usuários comuns que querem vender algo que está encostado em casa, como fez o </w:t>
+      </w:r>
+      <w:proofErr w:type="spellStart"/>
+      <w:r>
+        <w:t>Facebook</w:t>
+      </w:r>
+      <w:proofErr w:type="spellEnd"/>
+      <w:r>
+        <w:t xml:space="preserve"> em 2018 criando o </w:t>
+      </w:r>
+      <w:proofErr w:type="spellStart"/>
+      <w:r>
+        <w:t>Facebook</w:t>
+      </w:r>
+      <w:proofErr w:type="spellEnd"/>
+      <w:r>
+        <w:t xml:space="preserve"> </w:t>
+      </w:r>
+      <w:proofErr w:type="spellStart"/>
+      <w:r>
+        <w:t>Marketplace</w:t>
+      </w:r>
+      <w:proofErr w:type="spellEnd"/>
+      <w:r>
+        <w:t xml:space="preserve"> para facilitar uma prática já comum na rede que antes era restrita a os grupos de compra e venda.</w:t>
       </w:r>
     </w:p>
     <w:p>
       <w:r>
-        <w:t>Além disto, uma pesquisa executada em 2018 pela Common Sense Media, uma organização independente e não governamental norte americana que avalia a relação de crianças e adolescentes com a tecnologia, e reiterada pela Professora Sherry Turkle do MIT (Massachusetts Institute of Technology), Ph.D. em Psicologia da Personalidade e Sociologia na renomada Harvard University no seu livro "Alone Together: Why We Expect More from Technology and Less From Each Other" (TURKLE, 2011.),  as gerações mais novas gostam cada vez menos de conversar pelo telefone e até pessoalmente, preferindo se utilizar de outras ferramentas digitais pra isso sendo as redes sociais a principal delas seguida de perto pelos aplicativos mensageiros.</w:t>
+        <w:t xml:space="preserve">Além disto, uma pesquisa executada em 2018 pela </w:t>
+      </w:r>
+      <w:proofErr w:type="spellStart"/>
+      <w:r>
+        <w:t>Common</w:t>
+      </w:r>
+      <w:proofErr w:type="spellEnd"/>
+      <w:r>
+        <w:t xml:space="preserve"> </w:t>
+      </w:r>
+      <w:proofErr w:type="spellStart"/>
+      <w:r>
+        <w:t>Sense</w:t>
+      </w:r>
+      <w:proofErr w:type="spellEnd"/>
+      <w:r>
+        <w:t xml:space="preserve"> Media, uma organização independente e não governamental norte americana que avalia a relação de crianças e adolescentes com a tecnologia, e reiterada pela Professora </w:t>
+      </w:r>
+      <w:proofErr w:type="spellStart"/>
+      <w:r>
+        <w:t>Sherry</w:t>
+      </w:r>
+      <w:proofErr w:type="spellEnd"/>
+      <w:r>
+        <w:t xml:space="preserve"> </w:t>
+      </w:r>
+      <w:proofErr w:type="spellStart"/>
+      <w:r>
+        <w:t>Turkle</w:t>
+      </w:r>
+      <w:proofErr w:type="spellEnd"/>
+      <w:r>
+        <w:t xml:space="preserve"> do MIT (Massachusetts </w:t>
+      </w:r>
+      <w:proofErr w:type="spellStart"/>
+      <w:r>
+        <w:t>Institute</w:t>
+      </w:r>
+      <w:proofErr w:type="spellEnd"/>
+      <w:r>
+        <w:t xml:space="preserve"> </w:t>
+      </w:r>
+      <w:proofErr w:type="spellStart"/>
+      <w:r>
+        <w:t>of</w:t>
+      </w:r>
+      <w:proofErr w:type="spellEnd"/>
+      <w:r>
+        <w:t xml:space="preserve"> </w:t>
+      </w:r>
+      <w:proofErr w:type="spellStart"/>
+      <w:r>
+        <w:t>Technology</w:t>
+      </w:r>
+      <w:proofErr w:type="spellEnd"/>
+      <w:r>
+        <w:t xml:space="preserve">), </w:t>
+      </w:r>
+      <w:proofErr w:type="gramStart"/>
+      <w:r>
+        <w:t>Ph.</w:t>
+      </w:r>
+      <w:proofErr w:type="gramEnd"/>
+      <w:r>
+        <w:t xml:space="preserve">D. em Psicologia da Personalidade e Sociologia na renomada Harvard </w:t>
+      </w:r>
+      <w:proofErr w:type="spellStart"/>
+      <w:r>
+        <w:t>University</w:t>
+      </w:r>
+      <w:proofErr w:type="spellEnd"/>
+      <w:r>
+        <w:t xml:space="preserve"> no seu livro "</w:t>
+      </w:r>
+      <w:proofErr w:type="spellStart"/>
+      <w:r>
+        <w:t>Alone</w:t>
+      </w:r>
+      <w:proofErr w:type="spellEnd"/>
+      <w:r>
+        <w:t xml:space="preserve"> </w:t>
+      </w:r>
+      <w:proofErr w:type="spellStart"/>
+      <w:r>
+        <w:t>Together</w:t>
+      </w:r>
+      <w:proofErr w:type="spellEnd"/>
+      <w:r>
+        <w:t xml:space="preserve">: </w:t>
+      </w:r>
+      <w:proofErr w:type="spellStart"/>
+      <w:r>
+        <w:t>Why</w:t>
+      </w:r>
+      <w:proofErr w:type="spellEnd"/>
+      <w:r>
+        <w:t xml:space="preserve"> </w:t>
+      </w:r>
+      <w:proofErr w:type="spellStart"/>
+      <w:r>
+        <w:t>We</w:t>
+      </w:r>
+      <w:proofErr w:type="spellEnd"/>
+      <w:r>
+        <w:t xml:space="preserve"> </w:t>
+      </w:r>
+      <w:proofErr w:type="spellStart"/>
+      <w:r>
+        <w:t>Expect</w:t>
+      </w:r>
+      <w:proofErr w:type="spellEnd"/>
+      <w:r>
+        <w:t xml:space="preserve"> More </w:t>
+      </w:r>
+      <w:proofErr w:type="spellStart"/>
+      <w:r>
+        <w:t>from</w:t>
+      </w:r>
+      <w:proofErr w:type="spellEnd"/>
+      <w:r>
+        <w:t xml:space="preserve"> </w:t>
+      </w:r>
+      <w:proofErr w:type="spellStart"/>
+      <w:r>
+        <w:t>Technology</w:t>
+      </w:r>
+      <w:proofErr w:type="spellEnd"/>
+      <w:r>
+        <w:t xml:space="preserve"> </w:t>
+      </w:r>
+      <w:proofErr w:type="spellStart"/>
+      <w:r>
+        <w:t>and</w:t>
+      </w:r>
+      <w:proofErr w:type="spellEnd"/>
+      <w:r>
+        <w:t xml:space="preserve"> </w:t>
+      </w:r>
+      <w:proofErr w:type="spellStart"/>
+      <w:r>
+        <w:t>Less</w:t>
+      </w:r>
+      <w:proofErr w:type="spellEnd"/>
+      <w:r>
+        <w:t xml:space="preserve"> </w:t>
+      </w:r>
+      <w:proofErr w:type="spellStart"/>
+      <w:r>
+        <w:t>From</w:t>
+      </w:r>
+      <w:proofErr w:type="spellEnd"/>
+      <w:r>
+        <w:t xml:space="preserve"> </w:t>
+      </w:r>
+      <w:proofErr w:type="spellStart"/>
+      <w:r>
+        <w:t>Each</w:t>
+      </w:r>
+      <w:proofErr w:type="spellEnd"/>
+      <w:r>
+        <w:t xml:space="preserve"> </w:t>
+      </w:r>
+      <w:proofErr w:type="spellStart"/>
+      <w:r>
+        <w:t>Other</w:t>
+      </w:r>
+      <w:proofErr w:type="spellEnd"/>
+      <w:r>
+        <w:t>" (TURKLE, 2011.),  as gerações mais novas gostam cada vez menos de conversar pelo telefone e até pessoalmente, preferindo se utilizar de outras ferramentas digitais pra isso sendo as redes sociais a principal delas seguida de perto pelos aplicativos mensageiros.</w:t>
       </w:r>
     </w:p>
     <w:p>
@@ -2656,13 +3269,29 @@
         <w:t xml:space="preserve">Dito isto, </w:t>
       </w:r>
       <w:r>
-        <w:t>o Gallery Search</w:t>
+        <w:t xml:space="preserve">o </w:t>
+      </w:r>
+      <w:proofErr w:type="spellStart"/>
+      <w:r>
+        <w:t>Gallery</w:t>
+      </w:r>
+      <w:proofErr w:type="spellEnd"/>
+      <w:r>
+        <w:t xml:space="preserve"> Search</w:t>
       </w:r>
       <w:r>
         <w:t xml:space="preserve"> vem para</w:t>
       </w:r>
       <w:r>
-        <w:t xml:space="preserve"> preencher uma lacuna existente nessa nova configuração de comunicação: a de se poder buscar imagens que já foram salvas no smartphone pelo usuário, sejam baixadas pela internet, recebidas de outra pessoa ou fotos feitas pelo próprio. O quadro fica pior quando nos referimos a aparelhos com sistema operacional abaixo do Android 5.0</w:t>
+        <w:t xml:space="preserve"> preencher uma lacuna existente nessa nova configuração de comunicação: a de se </w:t>
+      </w:r>
+      <w:proofErr w:type="gramStart"/>
+      <w:r>
+        <w:t>poder</w:t>
+      </w:r>
+      <w:proofErr w:type="gramEnd"/>
+      <w:r>
+        <w:t xml:space="preserve"> buscar imagens que já foram salvas no smartphone pelo usuário, sejam baixadas pela internet, recebidas de outra pessoa ou fotos feitas pelo próprio. O quadro fica pior quando nos referimos a aparelhos com sistema operacional abaixo do Android 5.0</w:t>
       </w:r>
       <w:r>
         <w:t>, pois são praticamente ignorados pelas grandes empresas de software.</w:t>
@@ -2722,7 +3351,23 @@
         <w:t xml:space="preserve">junto </w:t>
       </w:r>
       <w:r>
-        <w:t>ao adquirir qualquer smartphone, mas que era ignorada. Os aplicativos de galeria concorrentes, que abordam os mesmos sistemas operacionais, focam na edição de imagem, quando muito, na geolocalização e ou na data da foto para tentar organizar a galeria do usuário. O Gallery Search parte do princípio que o usuário organiza a galeria a fim de conseguir encontrar essas imagens com mais facilidade no futuro e de que a maneira mais fácil e personalizável de encontra</w:t>
+        <w:t xml:space="preserve">ao adquirir qualquer smartphone, mas que era ignorada. Os aplicativos de galeria concorrentes, que abordam os mesmos sistemas operacionais, focam na edição de imagem, quando muito, na </w:t>
+      </w:r>
+      <w:proofErr w:type="spellStart"/>
+      <w:r>
+        <w:t>geolocalização</w:t>
+      </w:r>
+      <w:proofErr w:type="spellEnd"/>
+      <w:r>
+        <w:t xml:space="preserve"> e ou na data da foto para tentar organizar a galeria do usuário. O </w:t>
+      </w:r>
+      <w:proofErr w:type="spellStart"/>
+      <w:r>
+        <w:t>Gallery</w:t>
+      </w:r>
+      <w:proofErr w:type="spellEnd"/>
+      <w:r>
+        <w:t xml:space="preserve"> Search parte do princípio que o usuário organiza a galeria a fim de conseguir encontrar essas imagens com mais facilidade no futuro e de que a maneira mais fácil e personalizável de encontra</w:t>
       </w:r>
       <w:r>
         <w:t>r</w:t>
@@ -2752,7 +3397,15 @@
         <w:t>p</w:t>
       </w:r>
       <w:r>
-        <w:t>elo autor e dono da ideia; O mesmo possui 5 anos como desenvolvedor de software</w:t>
+        <w:t xml:space="preserve">elo autor e dono da ideia; O mesmo possui </w:t>
+      </w:r>
+      <w:proofErr w:type="gramStart"/>
+      <w:r>
+        <w:t>5</w:t>
+      </w:r>
+      <w:proofErr w:type="gramEnd"/>
+      <w:r>
+        <w:t xml:space="preserve"> anos como desenvolvedor de software</w:t>
       </w:r>
       <w:r>
         <w:t>s e sites; t</w:t>
@@ -2782,7 +3435,23 @@
     </w:p>
     <w:p>
       <w:r>
-        <w:t>Por ser uma microempresa de baixíssimo custo, os únicos custos iniciais foram o de certificação da conta na Google Play Store para lançar o aplicativo</w:t>
+        <w:t xml:space="preserve">Por ser uma microempresa de baixíssimo custo, os únicos custos iniciais </w:t>
+      </w:r>
+      <w:proofErr w:type="gramStart"/>
+      <w:r>
+        <w:t>foram</w:t>
+      </w:r>
+      <w:proofErr w:type="gramEnd"/>
+      <w:r>
+        <w:t xml:space="preserve"> o de certificação da conta na Google Play </w:t>
+      </w:r>
+      <w:proofErr w:type="spellStart"/>
+      <w:r>
+        <w:t>Store</w:t>
+      </w:r>
+      <w:proofErr w:type="spellEnd"/>
+      <w:r>
+        <w:t xml:space="preserve"> para lançar o aplicativo</w:t>
       </w:r>
       <w:r>
         <w:t xml:space="preserve"> e</w:t>
@@ -2857,13 +3526,37 @@
         <w:t>,90 por mês para sustentar-se de maneira saudável.</w:t>
       </w:r>
       <w:r>
-        <w:t xml:space="preserve"> O aplicativo motivo da empresa tem abordagem freemium, ou seja,</w:t>
-      </w:r>
-      <w:r>
-        <w:t xml:space="preserve"> o app é limitado e</w:t>
-      </w:r>
-      <w:r>
-        <w:t xml:space="preserve"> há propagandas dentro do app que geram receita e o usuário pode pagar para receber mais funcionalidades e remover as propagandas.</w:t>
+        <w:t xml:space="preserve"> O aplicativo motivo da empresa tem abordagem </w:t>
+      </w:r>
+      <w:proofErr w:type="spellStart"/>
+      <w:r>
+        <w:t>freemium</w:t>
+      </w:r>
+      <w:proofErr w:type="spellEnd"/>
+      <w:r>
+        <w:t>, ou seja,</w:t>
+      </w:r>
+      <w:r>
+        <w:t xml:space="preserve"> o </w:t>
+      </w:r>
+      <w:proofErr w:type="spellStart"/>
+      <w:r>
+        <w:t>app</w:t>
+      </w:r>
+      <w:proofErr w:type="spellEnd"/>
+      <w:r>
+        <w:t xml:space="preserve"> é limitado e</w:t>
+      </w:r>
+      <w:r>
+        <w:t xml:space="preserve"> há propagandas dentro do </w:t>
+      </w:r>
+      <w:proofErr w:type="spellStart"/>
+      <w:r>
+        <w:t>app</w:t>
+      </w:r>
+      <w:proofErr w:type="spellEnd"/>
+      <w:r>
+        <w:t xml:space="preserve"> que geram receita e o usuário pode pagar para receber mais funcionalidades e remover as propagandas.</w:t>
       </w:r>
       <w:r>
         <w:t xml:space="preserve"> Em pesquisa prévia, 25% do público alvo da aplicação est</w:t>
@@ -2905,7 +3598,17 @@
         <w:t>seguindo como métrica os valores de propaganda médios pagos a cada 1000 interações nos EUA e no Brasil</w:t>
       </w:r>
       <w:r>
-        <w:t xml:space="preserve"> pelo Google AdMob são de,</w:t>
+        <w:t xml:space="preserve"> pelo Google </w:t>
+      </w:r>
+      <w:proofErr w:type="spellStart"/>
+      <w:proofErr w:type="gramStart"/>
+      <w:r>
+        <w:t>AdMob</w:t>
+      </w:r>
+      <w:proofErr w:type="spellEnd"/>
+      <w:proofErr w:type="gramEnd"/>
+      <w:r>
+        <w:t xml:space="preserve"> são de,</w:t>
       </w:r>
       <w:r>
         <w:t xml:space="preserve"> respectivamente</w:t>
@@ -2948,7 +3651,15 @@
         <w:t xml:space="preserve"> focando primeiramente no público jovem brasileiro e norte americano, com linguagem simples e direta. </w:t>
       </w:r>
       <w:r>
-        <w:t>Planeja-se posteriormente agregar também os públicos falantes de espanhol e italiano e ampliar a rede de marketing</w:t>
+        <w:t xml:space="preserve">Planeja-se posteriormente agregar também os públicos </w:t>
+      </w:r>
+      <w:proofErr w:type="gramStart"/>
+      <w:r>
+        <w:t>falantes de espanhol e italiano</w:t>
+      </w:r>
+      <w:proofErr w:type="gramEnd"/>
+      <w:r>
+        <w:t xml:space="preserve"> e ampliar a rede de marketing</w:t>
       </w:r>
       <w:r>
         <w:t>.</w:t>
@@ -2980,13 +3691,45 @@
     </w:p>
     <w:p>
       <w:r>
-        <w:t xml:space="preserve">O Google photos recentemente alcançou a marca de 1bilhão de usuários. </w:t>
-      </w:r>
-      <w:r>
-        <w:t>Somente no Instagam são subidas mais de 60.000.000 de imagens diariamente; somente em setembro de 2019 o Facebook teve mais de 1,63 bilhões de usuários diários</w:t>
-      </w:r>
-      <w:r>
-        <w:t>; em 2017 o Whatsapp já contava com 1,5 bilhões de usuários ativos.</w:t>
+        <w:t xml:space="preserve">O Google </w:t>
+      </w:r>
+      <w:proofErr w:type="spellStart"/>
+      <w:r>
+        <w:t>photos</w:t>
+      </w:r>
+      <w:proofErr w:type="spellEnd"/>
+      <w:r>
+        <w:t xml:space="preserve"> recentemente alcançou a marca de 1bilhão de usuários. </w:t>
+      </w:r>
+      <w:r>
+        <w:t xml:space="preserve">Somente no </w:t>
+      </w:r>
+      <w:proofErr w:type="spellStart"/>
+      <w:r>
+        <w:t>Instagam</w:t>
+      </w:r>
+      <w:proofErr w:type="spellEnd"/>
+      <w:r>
+        <w:t xml:space="preserve"> são subidas mais de 60.000.000 de imagens diariamente; somente em setembro de 2019 o </w:t>
+      </w:r>
+      <w:proofErr w:type="spellStart"/>
+      <w:r>
+        <w:t>Facebook</w:t>
+      </w:r>
+      <w:proofErr w:type="spellEnd"/>
+      <w:r>
+        <w:t xml:space="preserve"> teve mais de 1,63 bilhões de usuários diários</w:t>
+      </w:r>
+      <w:r>
+        <w:t xml:space="preserve">; em 2017 o </w:t>
+      </w:r>
+      <w:proofErr w:type="spellStart"/>
+      <w:r>
+        <w:t>Whatsapp</w:t>
+      </w:r>
+      <w:proofErr w:type="spellEnd"/>
+      <w:r>
+        <w:t xml:space="preserve"> já contava com 1,5 bilhões de usuários ativos.</w:t>
       </w:r>
       <w:r>
         <w:t xml:space="preserve"> Essas </w:t>
@@ -3001,7 +3744,15 @@
         <w:t xml:space="preserve"> </w:t>
       </w:r>
       <w:r>
-        <w:t>Neste mercado é valorizado o ganho de agilidade na interação, e isso é o que preconiza o aplicativo motivo da empresa, agilizar a forma como estas pessoas compartilham imagens entre si.</w:t>
+        <w:t xml:space="preserve">Neste mercado é valorizado o ganho de agilidade na interação, e isso é o que preconiza o aplicativo motivo da empresa, </w:t>
+      </w:r>
+      <w:proofErr w:type="gramStart"/>
+      <w:r>
+        <w:t>agilizar</w:t>
+      </w:r>
+      <w:proofErr w:type="gramEnd"/>
+      <w:r>
+        <w:t xml:space="preserve"> a forma como estas pessoas compartilham imagens entre si.</w:t>
       </w:r>
     </w:p>
     <w:p/>
@@ -3018,10 +3769,42 @@
     </w:p>
     <w:p>
       <w:r>
-        <w:t>Os concorrentes diretos são os aplicativos de galeria que possuem alguma atividade além da visualização de fotos e neste quesito desponta o Google Photos, que consegue classificar fotos principalmente conforme as pessoas que nela aparecem; hoje o Google Photos possui mais de 1bilhão de usuários</w:t>
-      </w:r>
-      <w:r>
-        <w:t>. Ainda assim, ele ignora aparelhos que usem Android menor do que o Lollipop (Android 5)</w:t>
+        <w:t xml:space="preserve">Os concorrentes diretos são os aplicativos de galeria que possuem alguma atividade além da visualização de fotos e neste quesito desponta o Google </w:t>
+      </w:r>
+      <w:proofErr w:type="spellStart"/>
+      <w:r>
+        <w:t>Photos</w:t>
+      </w:r>
+      <w:proofErr w:type="spellEnd"/>
+      <w:r>
+        <w:t xml:space="preserve">, que consegue classificar fotos principalmente conforme as pessoas que nela aparecem; hoje o Google </w:t>
+      </w:r>
+      <w:proofErr w:type="spellStart"/>
+      <w:r>
+        <w:t>Photos</w:t>
+      </w:r>
+      <w:proofErr w:type="spellEnd"/>
+      <w:r>
+        <w:t xml:space="preserve"> possui mais de 1bilhão de usuários</w:t>
+      </w:r>
+      <w:r>
+        <w:t xml:space="preserve">. Ainda assim, ele ignora aparelhos que usem Android menor do que o </w:t>
+      </w:r>
+      <w:proofErr w:type="spellStart"/>
+      <w:r>
+        <w:t>Lollipop</w:t>
+      </w:r>
+      <w:proofErr w:type="spellEnd"/>
+      <w:r>
+        <w:t xml:space="preserve"> (Android </w:t>
+      </w:r>
+      <w:proofErr w:type="gramStart"/>
+      <w:r>
+        <w:t>5</w:t>
+      </w:r>
+      <w:proofErr w:type="gramEnd"/>
+      <w:r>
+        <w:t>)</w:t>
       </w:r>
       <w:r>
         <w:t>, não trabalha com recuperação a partir de palavras chave do usuário</w:t>
@@ -3032,12 +3815,44 @@
     </w:p>
     <w:p>
       <w:r>
-        <w:t>Também podemos citar os aplicativos de galeria pré instalados nos aparelhos, que são diferentes conforme a marca do aparelho, mas estes focam em embelezamento e filtros como diferencial, tornando o Gallery Search um complemento, pois o usuário usaria o Gallery Search para encontrar as imagens a serem abertas nesses demais aplicativos de filtro.</w:t>
+        <w:t xml:space="preserve">Também podemos citar os aplicativos de galeria </w:t>
+      </w:r>
+      <w:proofErr w:type="gramStart"/>
+      <w:r>
+        <w:t>pré instalados</w:t>
+      </w:r>
+      <w:proofErr w:type="gramEnd"/>
+      <w:r>
+        <w:t xml:space="preserve"> nos aparelhos, que são diferentes conforme a marca do aparelho, mas estes focam em embelezamento e filtros como diferencial, tornando o </w:t>
+      </w:r>
+      <w:proofErr w:type="spellStart"/>
+      <w:r>
+        <w:t>Gallery</w:t>
+      </w:r>
+      <w:proofErr w:type="spellEnd"/>
+      <w:r>
+        <w:t xml:space="preserve"> Search um complemento, pois o usuário usaria o </w:t>
+      </w:r>
+      <w:proofErr w:type="spellStart"/>
+      <w:r>
+        <w:t>Gallery</w:t>
+      </w:r>
+      <w:proofErr w:type="spellEnd"/>
+      <w:r>
+        <w:t xml:space="preserve"> Search para encontrar as imagens a serem abertas nesses demais aplicativos de filtro.</w:t>
       </w:r>
     </w:p>
     <w:p>
       <w:r>
-        <w:t>O Gallery Search vem para complementar, seu escopo é preciso: encontre suas imagens com as palavras que você acha</w:t>
+        <w:t xml:space="preserve">O </w:t>
+      </w:r>
+      <w:proofErr w:type="spellStart"/>
+      <w:r>
+        <w:t>Gallery</w:t>
+      </w:r>
+      <w:proofErr w:type="spellEnd"/>
+      <w:r>
+        <w:t xml:space="preserve"> Search vem para complementar, seu escopo é preciso: encontre suas imagens com as palavras que você acha</w:t>
       </w:r>
       <w:r>
         <w:t>r</w:t>
@@ -3059,10 +3874,23 @@
     </w:p>
     <w:p>
       <w:r>
-        <w:t>A precificação foi baseada no valor médio dos aplicativos de categoria similar que são pagos ou freemium</w:t>
-      </w:r>
-      <w:r>
-        <w:t>. Espera-se manter um preço baixo (R$0,99) para garantir o interesse daqueles que aceitam pagar pelo aplicativo e fazer o uso de propagandas dentro o app para gerar receita também no volume de downloads.</w:t>
+        <w:t xml:space="preserve">A precificação foi baseada no valor médio dos aplicativos de categoria similar que são pagos ou </w:t>
+      </w:r>
+      <w:proofErr w:type="spellStart"/>
+      <w:r>
+        <w:t>freemium</w:t>
+      </w:r>
+      <w:proofErr w:type="spellEnd"/>
+      <w:r>
+        <w:t xml:space="preserve">. Espera-se manter um preço baixo (R$0,99) para garantir o interesse daqueles que aceitam pagar pelo aplicativo e fazer o uso de propagandas dentro o </w:t>
+      </w:r>
+      <w:proofErr w:type="spellStart"/>
+      <w:r>
+        <w:t>app</w:t>
+      </w:r>
+      <w:proofErr w:type="spellEnd"/>
+      <w:r>
+        <w:t xml:space="preserve"> para gerar receita também no volume de downloads.</w:t>
       </w:r>
     </w:p>
     <w:p>
@@ -3083,18 +3911,63 @@
         <w:pStyle w:val="cabealho3"/>
       </w:pPr>
       <w:r>
-        <w:t>Estratégia e implementação</w:t>
-      </w:r>
+        <w:t xml:space="preserve">Estratégia e </w:t>
+      </w:r>
+      <w:proofErr w:type="gramStart"/>
+      <w:r>
+        <w:t>implementação</w:t>
+      </w:r>
+      <w:proofErr w:type="gramEnd"/>
     </w:p>
     <w:p>
       <w:r>
-        <w:t>A implementação se dará atacando primeiramente o marketing direto, dentro de grupos de fotografia e “memes” do Facebook e em páginas que permitam este tipo de interação</w:t>
-      </w:r>
-      <w:r>
-        <w:t>, ressaltando o valor baixo em comparação com os concorrentes, principalmente quando analisamos o público norte americano que está acostumado a pagar um pouco a mais, e pelo baixo valor do real frente ao dóllar.</w:t>
-      </w:r>
-      <w:r>
-        <w:t xml:space="preserve"> Pretende-se seguir a margem de interesse da pesquisa prévia, de conversão de 25% do público em pagantes, então espera-se que a solução se pague e passe a ser rentável ainda no seu primeiro ano de atividade.</w:t>
+        <w:t>A implementação se dará atacando primeiramente o marketing direto, dentro de grupos de fotografia e “</w:t>
+      </w:r>
+      <w:proofErr w:type="spellStart"/>
+      <w:r>
+        <w:t>memes</w:t>
+      </w:r>
+      <w:proofErr w:type="spellEnd"/>
+      <w:r>
+        <w:t xml:space="preserve">” do </w:t>
+      </w:r>
+      <w:proofErr w:type="spellStart"/>
+      <w:r>
+        <w:t>Facebook</w:t>
+      </w:r>
+      <w:proofErr w:type="spellEnd"/>
+      <w:r>
+        <w:t xml:space="preserve"> e em páginas que permitam este tipo de interação</w:t>
+      </w:r>
+      <w:r>
+        <w:t xml:space="preserve">, ressaltando o valor baixo em comparação com os concorrentes, principalmente quando analisamos o público norte americano que está acostumado </w:t>
+      </w:r>
+      <w:proofErr w:type="gramStart"/>
+      <w:r>
+        <w:t>a</w:t>
+      </w:r>
+      <w:proofErr w:type="gramEnd"/>
+      <w:r>
+        <w:t xml:space="preserve"> pagar um pouco a mais, e pelo baixo valor do real frente ao </w:t>
+      </w:r>
+      <w:proofErr w:type="spellStart"/>
+      <w:r>
+        <w:t>dóllar</w:t>
+      </w:r>
+      <w:proofErr w:type="spellEnd"/>
+      <w:r>
+        <w:t>.</w:t>
+      </w:r>
+      <w:r>
+        <w:t xml:space="preserve"> Pretende-se seguir a margem de interesse da pesquisa prévia, de conversão de 25% do público em pagantes, então </w:t>
+      </w:r>
+      <w:proofErr w:type="gramStart"/>
+      <w:r>
+        <w:t>espera-se</w:t>
+      </w:r>
+      <w:proofErr w:type="gramEnd"/>
+      <w:r>
+        <w:t xml:space="preserve"> que a solução se pague e passe a ser rentável ainda no seu primeiro ano de atividade.</w:t>
       </w:r>
     </w:p>
     <w:p>
@@ -3209,8 +4082,21 @@
           </w:tcPr>
           <w:p>
             <w:r>
-              <w:t>Inscrição na Play Store</w:t>
-            </w:r>
+              <w:t xml:space="preserve">Inscrição </w:t>
+            </w:r>
+            <w:proofErr w:type="gramStart"/>
+            <w:r>
+              <w:t>na Play</w:t>
+            </w:r>
+            <w:proofErr w:type="gramEnd"/>
+            <w:r>
+              <w:t xml:space="preserve"> </w:t>
+            </w:r>
+            <w:proofErr w:type="spellStart"/>
+            <w:r>
+              <w:t>Store</w:t>
+            </w:r>
+            <w:proofErr w:type="spellEnd"/>
           </w:p>
         </w:tc>
         <w:tc>
@@ -3344,8 +4230,13 @@
               <w:cnfStyle w:val="100000000000"/>
             </w:pPr>
             <w:r>
-              <w:t>Mês 1</w:t>
-            </w:r>
+              <w:t xml:space="preserve">Mês </w:t>
+            </w:r>
+            <w:proofErr w:type="gramStart"/>
+            <w:r>
+              <w:t>1</w:t>
+            </w:r>
+            <w:proofErr w:type="gramEnd"/>
           </w:p>
         </w:tc>
         <w:tc>
@@ -3358,8 +4249,13 @@
               <w:cnfStyle w:val="100000000000"/>
             </w:pPr>
             <w:r>
-              <w:t>Mês 2</w:t>
-            </w:r>
+              <w:t xml:space="preserve">Mês </w:t>
+            </w:r>
+            <w:proofErr w:type="gramStart"/>
+            <w:r>
+              <w:t>2</w:t>
+            </w:r>
+            <w:proofErr w:type="gramEnd"/>
           </w:p>
         </w:tc>
         <w:tc>
@@ -3372,8 +4268,13 @@
               <w:cnfStyle w:val="100000000000"/>
             </w:pPr>
             <w:r>
-              <w:t>Mês 3</w:t>
-            </w:r>
+              <w:t xml:space="preserve">Mês </w:t>
+            </w:r>
+            <w:proofErr w:type="gramStart"/>
+            <w:r>
+              <w:t>3</w:t>
+            </w:r>
+            <w:proofErr w:type="gramEnd"/>
           </w:p>
         </w:tc>
         <w:tc>
@@ -3386,8 +4287,13 @@
               <w:cnfStyle w:val="100000000000"/>
             </w:pPr>
             <w:r>
-              <w:t>Mês 4</w:t>
-            </w:r>
+              <w:t xml:space="preserve">Mês </w:t>
+            </w:r>
+            <w:proofErr w:type="gramStart"/>
+            <w:r>
+              <w:t>4</w:t>
+            </w:r>
+            <w:proofErr w:type="gramEnd"/>
           </w:p>
         </w:tc>
         <w:tc>
@@ -3400,8 +4306,13 @@
               <w:cnfStyle w:val="100000000000"/>
             </w:pPr>
             <w:r>
-              <w:t>Mês 5</w:t>
-            </w:r>
+              <w:t xml:space="preserve">Mês </w:t>
+            </w:r>
+            <w:proofErr w:type="gramStart"/>
+            <w:r>
+              <w:t>5</w:t>
+            </w:r>
+            <w:proofErr w:type="gramEnd"/>
           </w:p>
         </w:tc>
         <w:tc>
@@ -3414,8 +4325,13 @@
               <w:cnfStyle w:val="100000000000"/>
             </w:pPr>
             <w:r>
-              <w:t>Mês 6</w:t>
-            </w:r>
+              <w:t xml:space="preserve">Mês </w:t>
+            </w:r>
+            <w:proofErr w:type="gramStart"/>
+            <w:r>
+              <w:t>6</w:t>
+            </w:r>
+            <w:proofErr w:type="gramEnd"/>
           </w:p>
         </w:tc>
         <w:tc>
@@ -3428,8 +4344,13 @@
               <w:cnfStyle w:val="100000000000"/>
             </w:pPr>
             <w:r>
-              <w:t>Mês 7</w:t>
-            </w:r>
+              <w:t xml:space="preserve">Mês </w:t>
+            </w:r>
+            <w:proofErr w:type="gramStart"/>
+            <w:r>
+              <w:t>7</w:t>
+            </w:r>
+            <w:proofErr w:type="gramEnd"/>
           </w:p>
         </w:tc>
         <w:tc>
@@ -3442,8 +4363,13 @@
               <w:cnfStyle w:val="100000000000"/>
             </w:pPr>
             <w:r>
-              <w:t>Mês 8</w:t>
-            </w:r>
+              <w:t xml:space="preserve">Mês </w:t>
+            </w:r>
+            <w:proofErr w:type="gramStart"/>
+            <w:r>
+              <w:t>8</w:t>
+            </w:r>
+            <w:proofErr w:type="gramEnd"/>
           </w:p>
         </w:tc>
       </w:tr>
@@ -5399,8 +6325,13 @@
               <w:cnfStyle w:val="100000000000"/>
             </w:pPr>
             <w:r>
-              <w:t>Mês 1</w:t>
-            </w:r>
+              <w:t xml:space="preserve">Mês </w:t>
+            </w:r>
+            <w:proofErr w:type="gramStart"/>
+            <w:r>
+              <w:t>1</w:t>
+            </w:r>
+            <w:proofErr w:type="gramEnd"/>
           </w:p>
         </w:tc>
         <w:tc>
@@ -5413,8 +6344,13 @@
               <w:cnfStyle w:val="100000000000"/>
             </w:pPr>
             <w:r>
-              <w:t>Mês 2</w:t>
-            </w:r>
+              <w:t xml:space="preserve">Mês </w:t>
+            </w:r>
+            <w:proofErr w:type="gramStart"/>
+            <w:r>
+              <w:t>2</w:t>
+            </w:r>
+            <w:proofErr w:type="gramEnd"/>
           </w:p>
         </w:tc>
         <w:tc>
@@ -5427,8 +6363,13 @@
               <w:cnfStyle w:val="100000000000"/>
             </w:pPr>
             <w:r>
-              <w:t>Mês 3</w:t>
-            </w:r>
+              <w:t xml:space="preserve">Mês </w:t>
+            </w:r>
+            <w:proofErr w:type="gramStart"/>
+            <w:r>
+              <w:t>3</w:t>
+            </w:r>
+            <w:proofErr w:type="gramEnd"/>
           </w:p>
         </w:tc>
         <w:tc>
@@ -5441,8 +6382,13 @@
               <w:cnfStyle w:val="100000000000"/>
             </w:pPr>
             <w:r>
-              <w:t>Mês 4</w:t>
-            </w:r>
+              <w:t xml:space="preserve">Mês </w:t>
+            </w:r>
+            <w:proofErr w:type="gramStart"/>
+            <w:r>
+              <w:t>4</w:t>
+            </w:r>
+            <w:proofErr w:type="gramEnd"/>
           </w:p>
         </w:tc>
         <w:tc>
@@ -5455,8 +6401,13 @@
               <w:cnfStyle w:val="100000000000"/>
             </w:pPr>
             <w:r>
-              <w:t>Mês 5</w:t>
-            </w:r>
+              <w:t xml:space="preserve">Mês </w:t>
+            </w:r>
+            <w:proofErr w:type="gramStart"/>
+            <w:r>
+              <w:t>5</w:t>
+            </w:r>
+            <w:proofErr w:type="gramEnd"/>
           </w:p>
         </w:tc>
         <w:tc>
@@ -5469,8 +6420,13 @@
               <w:cnfStyle w:val="100000000000"/>
             </w:pPr>
             <w:r>
-              <w:t>Mês 6</w:t>
-            </w:r>
+              <w:t xml:space="preserve">Mês </w:t>
+            </w:r>
+            <w:proofErr w:type="gramStart"/>
+            <w:r>
+              <w:t>6</w:t>
+            </w:r>
+            <w:proofErr w:type="gramEnd"/>
           </w:p>
         </w:tc>
         <w:tc>
@@ -5483,8 +6439,13 @@
               <w:cnfStyle w:val="100000000000"/>
             </w:pPr>
             <w:r>
-              <w:t>Mês 7</w:t>
-            </w:r>
+              <w:t xml:space="preserve">Mês </w:t>
+            </w:r>
+            <w:proofErr w:type="gramStart"/>
+            <w:r>
+              <w:t>7</w:t>
+            </w:r>
+            <w:proofErr w:type="gramEnd"/>
           </w:p>
         </w:tc>
         <w:tc>
@@ -5497,8 +6458,13 @@
               <w:cnfStyle w:val="100000000000"/>
             </w:pPr>
             <w:r>
-              <w:t>Mês 8</w:t>
-            </w:r>
+              <w:t xml:space="preserve">Mês </w:t>
+            </w:r>
+            <w:proofErr w:type="gramStart"/>
+            <w:r>
+              <w:t>8</w:t>
+            </w:r>
+            <w:proofErr w:type="gramEnd"/>
           </w:p>
         </w:tc>
         <w:tc>
@@ -5510,8 +6476,13 @@
               <w:cnfStyle w:val="100000000000"/>
             </w:pPr>
             <w:r>
-              <w:t>Mês 9</w:t>
-            </w:r>
+              <w:t xml:space="preserve">Mês </w:t>
+            </w:r>
+            <w:proofErr w:type="gramStart"/>
+            <w:r>
+              <w:t>9</w:t>
+            </w:r>
+            <w:proofErr w:type="gramEnd"/>
           </w:p>
         </w:tc>
         <w:tc>
@@ -7919,8 +8890,21 @@
               <w:ind w:left="216"/>
             </w:pPr>
             <w:r>
-              <w:t>Folha de pagamento (incl. impostos)</w:t>
-            </w:r>
+              <w:t>Folha de pagamento (</w:t>
+            </w:r>
+            <w:proofErr w:type="spellStart"/>
+            <w:r>
+              <w:t>incl</w:t>
+            </w:r>
+            <w:proofErr w:type="spellEnd"/>
+            <w:r>
+              <w:t>. impostos</w:t>
+            </w:r>
+            <w:proofErr w:type="gramStart"/>
+            <w:r>
+              <w:t>)</w:t>
+            </w:r>
+            <w:proofErr w:type="gramEnd"/>
           </w:p>
         </w:tc>
         <w:tc>
@@ -12132,7 +13116,15 @@
                 <w:sz w:val="14"/>
                 <w:szCs w:val="14"/>
               </w:rPr>
-              <w:t xml:space="preserve">Vendas líquidas estabelecidas  </w:t>
+              <w:t>Vendas líquidas estabelecidas</w:t>
+            </w:r>
+            <w:proofErr w:type="gramStart"/>
+            <w:r>
+              <w:rPr>
+                <w:sz w:val="14"/>
+                <w:szCs w:val="14"/>
+              </w:rPr>
+              <w:t xml:space="preserve">  </w:t>
             </w:r>
           </w:p>
         </w:tc>
@@ -12151,6 +13143,7 @@
                 <w:szCs w:val="18"/>
               </w:rPr>
             </w:pPr>
+            <w:proofErr w:type="gramEnd"/>
             <w:r>
               <w:rPr>
                 <w:sz w:val="18"/>
@@ -19654,7 +20647,17 @@
     </w:p>
     <w:p>
       <w:r>
-        <w:t xml:space="preserve">Pretende-se ao final de 18 meses investir em marketing de maneira mais agressiva, usando parcerias e o próprio Google AdMob para tal, mirando propagandas </w:t>
+        <w:t xml:space="preserve">Pretende-se ao final de 18 meses investir em marketing de maneira mais agressiva, usando parcerias e o próprio Google </w:t>
+      </w:r>
+      <w:proofErr w:type="spellStart"/>
+      <w:proofErr w:type="gramStart"/>
+      <w:r>
+        <w:t>AdMob</w:t>
+      </w:r>
+      <w:proofErr w:type="spellEnd"/>
+      <w:proofErr w:type="gramEnd"/>
+      <w:r>
+        <w:t xml:space="preserve"> para tal, mirando propagandas </w:t>
       </w:r>
       <w:r>
         <w:t>em aplicativos de nicho de fotografia, expandindo também a publicidade nas redes sociais.</w:t>
@@ -19678,7 +20681,15 @@
         <w:t xml:space="preserve"> (com lucro de aproximadamente R$490,00)</w:t>
       </w:r>
       <w:r>
-        <w:t xml:space="preserve"> dentro de aproximadamente 6 meses após o início das operações</w:t>
+        <w:t xml:space="preserve"> dentro de aproximadamente </w:t>
+      </w:r>
+      <w:proofErr w:type="gramStart"/>
+      <w:r>
+        <w:t>6</w:t>
+      </w:r>
+      <w:proofErr w:type="gramEnd"/>
+      <w:r>
+        <w:t xml:space="preserve"> meses após o início das operações</w:t>
       </w:r>
       <w:r>
         <w:t>. Por ser uma microempresa totalmente online os gastos de manutenção são mínimos</w:t>
@@ -19689,9 +20700,11 @@
       <w:r>
         <w:t>, sendo necessário mais trabalho “braçal” no marketing direto</w:t>
       </w:r>
+      <w:proofErr w:type="gramStart"/>
       <w:r>
         <w:t xml:space="preserve"> mas</w:t>
       </w:r>
+      <w:proofErr w:type="gramEnd"/>
       <w:r>
         <w:t xml:space="preserve"> é notório que se esse tempo for investido de maneira correta</w:t>
       </w:r>
@@ -19783,7 +20796,7 @@
       </w:sdtPr>
       <w:sdtContent>
         <w:r>
-          <w:t>Gallery Seacrh</w:t>
+          <w:t>Gallery Search</w:t>
         </w:r>
       </w:sdtContent>
     </w:sdt>
@@ -19817,7 +20830,7 @@
         <w:rPr>
           <w:noProof/>
         </w:rPr>
-        <w:t>2</w:t>
+        <w:t>4</w:t>
       </w:r>
     </w:fldSimple>
   </w:p>
@@ -21552,24 +22565,24 @@
           </c:val>
         </c:ser>
         <c:marker val="1"/>
-        <c:axId val="131351680"/>
-        <c:axId val="35237888"/>
+        <c:axId val="78441472"/>
+        <c:axId val="104200448"/>
       </c:lineChart>
       <c:catAx>
-        <c:axId val="131351680"/>
+        <c:axId val="78441472"/>
         <c:scaling>
           <c:orientation val="minMax"/>
         </c:scaling>
         <c:axPos val="b"/>
         <c:tickLblPos val="nextTo"/>
-        <c:crossAx val="35237888"/>
+        <c:crossAx val="104200448"/>
         <c:crosses val="autoZero"/>
         <c:auto val="1"/>
         <c:lblAlgn val="ctr"/>
         <c:lblOffset val="100"/>
       </c:catAx>
       <c:valAx>
-        <c:axId val="35237888"/>
+        <c:axId val="104200448"/>
         <c:scaling>
           <c:orientation val="minMax"/>
         </c:scaling>
@@ -21577,7 +22590,7 @@
         <c:majorGridlines/>
         <c:numFmt formatCode="General" sourceLinked="1"/>
         <c:tickLblPos val="nextTo"/>
-        <c:crossAx val="131351680"/>
+        <c:crossAx val="78441472"/>
         <c:crosses val="autoZero"/>
         <c:crossBetween val="between"/>
       </c:valAx>
@@ -21786,7 +22799,7 @@
   <a:extraClrSchemeLst/>
   <a:extLst>
     <a:ext uri="{05A4C25C-085E-4340-85A3-A5531E510DB2}">
-      <thm15:themeFamily xmlns="" xmlns:thm15="http://schemas.microsoft.com/office/thememl/2012/main" name="Office Theme" id="{62F939B6-93AF-4DB8-9C6B-D6C7DFDC589F}" vid="{4A3C46E8-61CC-4603-A589-7422A47A8E4A}"/>
+      <thm15:themeFamily xmlns:thm15="http://schemas.microsoft.com/office/thememl/2012/main" xmlns="" name="Office Theme" id="{62F939B6-93AF-4DB8-9C6B-D6C7DFDC589F}" vid="{4A3C46E8-61CC-4603-A589-7422A47A8E4A}"/>
     </a:ext>
   </a:extLst>
 </a:theme>
@@ -21804,131 +22817,6 @@
 </file>
 
 <file path=customXml/item2.xml><?xml version="1.0" encoding="utf-8"?>
-<p:properties xmlns:p="http://schemas.microsoft.com/office/2006/metadata/properties" xmlns:xsi="http://www.w3.org/2001/XMLSchema-instance" xmlns:pc="http://schemas.microsoft.com/office/infopath/2007/PartnerControls">
-  <documentManagement>
-    <APDescription xmlns="e5d022ff-4ce9-4922-b5a4-f245e35e2aac" xsi:nil="true"/>
-    <AssetExpire xmlns="e5d022ff-4ce9-4922-b5a4-f245e35e2aac">2029-01-01T08:00:00+00:00</AssetExpire>
-    <CampaignTagsTaxHTField0 xmlns="e5d022ff-4ce9-4922-b5a4-f245e35e2aac">
-      <Terms xmlns="http://schemas.microsoft.com/office/infopath/2007/PartnerControls"/>
-    </CampaignTagsTaxHTField0>
-    <IntlLangReviewDate xmlns="e5d022ff-4ce9-4922-b5a4-f245e35e2aac" xsi:nil="true"/>
-    <TPFriendlyName xmlns="e5d022ff-4ce9-4922-b5a4-f245e35e2aac" xsi:nil="true"/>
-    <IntlLangReview xmlns="e5d022ff-4ce9-4922-b5a4-f245e35e2aac">false</IntlLangReview>
-    <LocLastLocAttemptVersionLookup xmlns="e5d022ff-4ce9-4922-b5a4-f245e35e2aac">235603</LocLastLocAttemptVersionLookup>
-    <PolicheckWords xmlns="e5d022ff-4ce9-4922-b5a4-f245e35e2aac" xsi:nil="true"/>
-    <SubmitterId xmlns="e5d022ff-4ce9-4922-b5a4-f245e35e2aac" xsi:nil="true"/>
-    <AcquiredFrom xmlns="e5d022ff-4ce9-4922-b5a4-f245e35e2aac">Internal MS</AcquiredFrom>
-    <EditorialStatus xmlns="e5d022ff-4ce9-4922-b5a4-f245e35e2aac">Complete</EditorialStatus>
-    <Markets xmlns="e5d022ff-4ce9-4922-b5a4-f245e35e2aac"/>
-    <OriginAsset xmlns="e5d022ff-4ce9-4922-b5a4-f245e35e2aac" xsi:nil="true"/>
-    <AssetStart xmlns="e5d022ff-4ce9-4922-b5a4-f245e35e2aac">2012-11-14T02:04:00+00:00</AssetStart>
-    <FriendlyTitle xmlns="e5d022ff-4ce9-4922-b5a4-f245e35e2aac" xsi:nil="true"/>
-    <MarketSpecific xmlns="e5d022ff-4ce9-4922-b5a4-f245e35e2aac">false</MarketSpecific>
-    <TPNamespace xmlns="e5d022ff-4ce9-4922-b5a4-f245e35e2aac" xsi:nil="true"/>
-    <PublishStatusLookup xmlns="e5d022ff-4ce9-4922-b5a4-f245e35e2aac">
-      <Value>475490</Value>
-    </PublishStatusLookup>
-    <APAuthor xmlns="e5d022ff-4ce9-4922-b5a4-f245e35e2aac">
-      <UserInfo>
-        <DisplayName>System Account</DisplayName>
-        <AccountId>1073741823</AccountId>
-        <AccountType/>
-      </UserInfo>
-    </APAuthor>
-    <TPCommandLine xmlns="e5d022ff-4ce9-4922-b5a4-f245e35e2aac" xsi:nil="true"/>
-    <IntlLangReviewer xmlns="e5d022ff-4ce9-4922-b5a4-f245e35e2aac" xsi:nil="true"/>
-    <OpenTemplate xmlns="e5d022ff-4ce9-4922-b5a4-f245e35e2aac">true</OpenTemplate>
-    <CSXSubmissionDate xmlns="e5d022ff-4ce9-4922-b5a4-f245e35e2aac" xsi:nil="true"/>
-    <TaxCatchAll xmlns="e5d022ff-4ce9-4922-b5a4-f245e35e2aac"/>
-    <Manager xmlns="e5d022ff-4ce9-4922-b5a4-f245e35e2aac" xsi:nil="true"/>
-    <NumericId xmlns="e5d022ff-4ce9-4922-b5a4-f245e35e2aac" xsi:nil="true"/>
-    <ParentAssetId xmlns="e5d022ff-4ce9-4922-b5a4-f245e35e2aac" xsi:nil="true"/>
-    <OriginalSourceMarket xmlns="e5d022ff-4ce9-4922-b5a4-f245e35e2aac">english</OriginalSourceMarket>
-    <ApprovalStatus xmlns="e5d022ff-4ce9-4922-b5a4-f245e35e2aac">InProgress</ApprovalStatus>
-    <TPComponent xmlns="e5d022ff-4ce9-4922-b5a4-f245e35e2aac" xsi:nil="true"/>
-    <EditorialTags xmlns="e5d022ff-4ce9-4922-b5a4-f245e35e2aac" xsi:nil="true"/>
-    <TPExecutable xmlns="e5d022ff-4ce9-4922-b5a4-f245e35e2aac" xsi:nil="true"/>
-    <TPLaunchHelpLink xmlns="e5d022ff-4ce9-4922-b5a4-f245e35e2aac" xsi:nil="true"/>
-    <LocComments xmlns="e5d022ff-4ce9-4922-b5a4-f245e35e2aac" xsi:nil="true"/>
-    <LocRecommendedHandoff xmlns="e5d022ff-4ce9-4922-b5a4-f245e35e2aac" xsi:nil="true"/>
-    <SourceTitle xmlns="e5d022ff-4ce9-4922-b5a4-f245e35e2aac" xsi:nil="true"/>
-    <CSXUpdate xmlns="e5d022ff-4ce9-4922-b5a4-f245e35e2aac">false</CSXUpdate>
-    <IntlLocPriority xmlns="e5d022ff-4ce9-4922-b5a4-f245e35e2aac" xsi:nil="true"/>
-    <UAProjectedTotalWords xmlns="e5d022ff-4ce9-4922-b5a4-f245e35e2aac" xsi:nil="true"/>
-    <AssetType xmlns="e5d022ff-4ce9-4922-b5a4-f245e35e2aac">TP</AssetType>
-    <MachineTranslated xmlns="e5d022ff-4ce9-4922-b5a4-f245e35e2aac">false</MachineTranslated>
-    <OutputCachingOn xmlns="e5d022ff-4ce9-4922-b5a4-f245e35e2aac">true</OutputCachingOn>
-    <TemplateStatus xmlns="e5d022ff-4ce9-4922-b5a4-f245e35e2aac">Complete</TemplateStatus>
-    <IsSearchable xmlns="e5d022ff-4ce9-4922-b5a4-f245e35e2aac">true</IsSearchable>
-    <ContentItem xmlns="e5d022ff-4ce9-4922-b5a4-f245e35e2aac" xsi:nil="true"/>
-    <HandoffToMSDN xmlns="e5d022ff-4ce9-4922-b5a4-f245e35e2aac" xsi:nil="true"/>
-    <ShowIn xmlns="e5d022ff-4ce9-4922-b5a4-f245e35e2aac">Show everywhere</ShowIn>
-    <ThumbnailAssetId xmlns="e5d022ff-4ce9-4922-b5a4-f245e35e2aac" xsi:nil="true"/>
-    <UALocComments xmlns="e5d022ff-4ce9-4922-b5a4-f245e35e2aac" xsi:nil="true"/>
-    <UALocRecommendation xmlns="e5d022ff-4ce9-4922-b5a4-f245e35e2aac">Localize</UALocRecommendation>
-    <LastModifiedDateTime xmlns="e5d022ff-4ce9-4922-b5a4-f245e35e2aac" xsi:nil="true"/>
-    <LegacyData xmlns="e5d022ff-4ce9-4922-b5a4-f245e35e2aac" xsi:nil="true"/>
-    <LocManualTestRequired xmlns="e5d022ff-4ce9-4922-b5a4-f245e35e2aac">false</LocManualTestRequired>
-    <LocMarketGroupTiers2 xmlns="e5d022ff-4ce9-4922-b5a4-f245e35e2aac" xsi:nil="true"/>
-    <ClipArtFilename xmlns="e5d022ff-4ce9-4922-b5a4-f245e35e2aac" xsi:nil="true"/>
-    <TPApplication xmlns="e5d022ff-4ce9-4922-b5a4-f245e35e2aac" xsi:nil="true"/>
-    <CSXHash xmlns="e5d022ff-4ce9-4922-b5a4-f245e35e2aac" xsi:nil="true"/>
-    <DirectSourceMarket xmlns="e5d022ff-4ce9-4922-b5a4-f245e35e2aac">english</DirectSourceMarket>
-    <PrimaryImageGen xmlns="e5d022ff-4ce9-4922-b5a4-f245e35e2aac">true</PrimaryImageGen>
-    <PlannedPubDate xmlns="e5d022ff-4ce9-4922-b5a4-f245e35e2aac" xsi:nil="true"/>
-    <CSXSubmissionMarket xmlns="e5d022ff-4ce9-4922-b5a4-f245e35e2aac" xsi:nil="true"/>
-    <Downloads xmlns="e5d022ff-4ce9-4922-b5a4-f245e35e2aac">0</Downloads>
-    <ArtSampleDocs xmlns="e5d022ff-4ce9-4922-b5a4-f245e35e2aac" xsi:nil="true"/>
-    <TrustLevel xmlns="e5d022ff-4ce9-4922-b5a4-f245e35e2aac">1 Microsoft Managed Content</TrustLevel>
-    <BlockPublish xmlns="e5d022ff-4ce9-4922-b5a4-f245e35e2aac">false</BlockPublish>
-    <TPLaunchHelpLinkType xmlns="e5d022ff-4ce9-4922-b5a4-f245e35e2aac">Template</TPLaunchHelpLinkType>
-    <LocalizationTagsTaxHTField0 xmlns="e5d022ff-4ce9-4922-b5a4-f245e35e2aac">
-      <Terms xmlns="http://schemas.microsoft.com/office/infopath/2007/PartnerControls"/>
-    </LocalizationTagsTaxHTField0>
-    <BusinessGroup xmlns="e5d022ff-4ce9-4922-b5a4-f245e35e2aac" xsi:nil="true"/>
-    <Providers xmlns="e5d022ff-4ce9-4922-b5a4-f245e35e2aac" xsi:nil="true"/>
-    <TemplateTemplateType xmlns="e5d022ff-4ce9-4922-b5a4-f245e35e2aac">Word Document Template</TemplateTemplateType>
-    <TimesCloned xmlns="e5d022ff-4ce9-4922-b5a4-f245e35e2aac" xsi:nil="true"/>
-    <TPAppVersion xmlns="e5d022ff-4ce9-4922-b5a4-f245e35e2aac" xsi:nil="true"/>
-    <VoteCount xmlns="e5d022ff-4ce9-4922-b5a4-f245e35e2aac" xsi:nil="true"/>
-    <FeatureTagsTaxHTField0 xmlns="e5d022ff-4ce9-4922-b5a4-f245e35e2aac">
-      <Terms xmlns="http://schemas.microsoft.com/office/infopath/2007/PartnerControls"/>
-    </FeatureTagsTaxHTField0>
-    <Provider xmlns="e5d022ff-4ce9-4922-b5a4-f245e35e2aac" xsi:nil="true"/>
-    <UACurrentWords xmlns="e5d022ff-4ce9-4922-b5a4-f245e35e2aac" xsi:nil="true"/>
-    <AssetId xmlns="e5d022ff-4ce9-4922-b5a4-f245e35e2aac">TP103843659</AssetId>
-    <TPClientViewer xmlns="e5d022ff-4ce9-4922-b5a4-f245e35e2aac" xsi:nil="true"/>
-    <DSATActionTaken xmlns="e5d022ff-4ce9-4922-b5a4-f245e35e2aac" xsi:nil="true"/>
-    <APEditor xmlns="e5d022ff-4ce9-4922-b5a4-f245e35e2aac">
-      <UserInfo>
-        <DisplayName/>
-        <AccountId xsi:nil="true"/>
-        <AccountType/>
-      </UserInfo>
-    </APEditor>
-    <TPInstallLocation xmlns="e5d022ff-4ce9-4922-b5a4-f245e35e2aac" xsi:nil="true"/>
-    <OOCacheId xmlns="e5d022ff-4ce9-4922-b5a4-f245e35e2aac" xsi:nil="true"/>
-    <IsDeleted xmlns="e5d022ff-4ce9-4922-b5a4-f245e35e2aac">false</IsDeleted>
-    <PublishTargets xmlns="e5d022ff-4ce9-4922-b5a4-f245e35e2aac">OfficeOnlineVNext</PublishTargets>
-    <ApprovalLog xmlns="e5d022ff-4ce9-4922-b5a4-f245e35e2aac" xsi:nil="true"/>
-    <BugNumber xmlns="e5d022ff-4ce9-4922-b5a4-f245e35e2aac" xsi:nil="true"/>
-    <CrawlForDependencies xmlns="e5d022ff-4ce9-4922-b5a4-f245e35e2aac">false</CrawlForDependencies>
-    <InternalTagsTaxHTField0 xmlns="e5d022ff-4ce9-4922-b5a4-f245e35e2aac">
-      <Terms xmlns="http://schemas.microsoft.com/office/infopath/2007/PartnerControls"/>
-    </InternalTagsTaxHTField0>
-    <LastHandOff xmlns="e5d022ff-4ce9-4922-b5a4-f245e35e2aac" xsi:nil="true"/>
-    <Milestone xmlns="e5d022ff-4ce9-4922-b5a4-f245e35e2aac" xsi:nil="true"/>
-    <OriginalRelease xmlns="e5d022ff-4ce9-4922-b5a4-f245e35e2aac">15</OriginalRelease>
-    <RecommendationsModifier xmlns="e5d022ff-4ce9-4922-b5a4-f245e35e2aac" xsi:nil="true"/>
-    <ScenarioTagsTaxHTField0 xmlns="e5d022ff-4ce9-4922-b5a4-f245e35e2aac">
-      <Terms xmlns="http://schemas.microsoft.com/office/infopath/2007/PartnerControls"/>
-    </ScenarioTagsTaxHTField0>
-    <UANotes xmlns="e5d022ff-4ce9-4922-b5a4-f245e35e2aac" xsi:nil="true"/>
-  </documentManagement>
-</p:properties>
-</file>
-
-<file path=customXml/item3.xml><?xml version="1.0" encoding="utf-8"?>
 <ct:contentTypeSchema xmlns:ct="http://schemas.microsoft.com/office/2006/metadata/contentType" xmlns:ma="http://schemas.microsoft.com/office/2006/metadata/properties/metaAttributes" ct:_="" ma:_="" ma:contentTypeName="TemplateFile" ma:contentTypeID="0x01010062057737089D604C8995D725789FFFFD0400C05BDBFCDB0BE84BA6AEC1D1A4F5E4CE" ma:contentTypeVersion="56" ma:contentTypeDescription="Create a new document." ma:contentTypeScope="" ma:versionID="c5c786f17e9890b7d2875e0bb647f603">
   <xsd:schema xmlns:xsd="http://www.w3.org/2001/XMLSchema" xmlns:xs="http://www.w3.org/2001/XMLSchema" xmlns:p="http://schemas.microsoft.com/office/2006/metadata/properties" xmlns:ns2="e5d022ff-4ce9-4922-b5a4-f245e35e2aac" targetNamespace="http://schemas.microsoft.com/office/2006/metadata/properties" ma:root="true" ma:fieldsID="3dddc4782ba87b44f6678511fd2b89e9" ns2:_="">
     <xsd:import namespace="e5d022ff-4ce9-4922-b5a4-f245e35e2aac"/>
@@ -22962,6 +23850,131 @@
 </ct:contentTypeSchema>
 </file>
 
+<file path=customXml/item3.xml><?xml version="1.0" encoding="utf-8"?>
+<p:properties xmlns:p="http://schemas.microsoft.com/office/2006/metadata/properties" xmlns:xsi="http://www.w3.org/2001/XMLSchema-instance" xmlns:pc="http://schemas.microsoft.com/office/infopath/2007/PartnerControls">
+  <documentManagement>
+    <APDescription xmlns="e5d022ff-4ce9-4922-b5a4-f245e35e2aac" xsi:nil="true"/>
+    <AssetExpire xmlns="e5d022ff-4ce9-4922-b5a4-f245e35e2aac">2029-01-01T08:00:00+00:00</AssetExpire>
+    <CampaignTagsTaxHTField0 xmlns="e5d022ff-4ce9-4922-b5a4-f245e35e2aac">
+      <Terms xmlns="http://schemas.microsoft.com/office/infopath/2007/PartnerControls"/>
+    </CampaignTagsTaxHTField0>
+    <IntlLangReviewDate xmlns="e5d022ff-4ce9-4922-b5a4-f245e35e2aac" xsi:nil="true"/>
+    <TPFriendlyName xmlns="e5d022ff-4ce9-4922-b5a4-f245e35e2aac" xsi:nil="true"/>
+    <IntlLangReview xmlns="e5d022ff-4ce9-4922-b5a4-f245e35e2aac">false</IntlLangReview>
+    <LocLastLocAttemptVersionLookup xmlns="e5d022ff-4ce9-4922-b5a4-f245e35e2aac">235603</LocLastLocAttemptVersionLookup>
+    <PolicheckWords xmlns="e5d022ff-4ce9-4922-b5a4-f245e35e2aac" xsi:nil="true"/>
+    <SubmitterId xmlns="e5d022ff-4ce9-4922-b5a4-f245e35e2aac" xsi:nil="true"/>
+    <AcquiredFrom xmlns="e5d022ff-4ce9-4922-b5a4-f245e35e2aac">Internal MS</AcquiredFrom>
+    <EditorialStatus xmlns="e5d022ff-4ce9-4922-b5a4-f245e35e2aac">Complete</EditorialStatus>
+    <Markets xmlns="e5d022ff-4ce9-4922-b5a4-f245e35e2aac"/>
+    <OriginAsset xmlns="e5d022ff-4ce9-4922-b5a4-f245e35e2aac" xsi:nil="true"/>
+    <AssetStart xmlns="e5d022ff-4ce9-4922-b5a4-f245e35e2aac">2012-11-14T02:04:00+00:00</AssetStart>
+    <FriendlyTitle xmlns="e5d022ff-4ce9-4922-b5a4-f245e35e2aac" xsi:nil="true"/>
+    <MarketSpecific xmlns="e5d022ff-4ce9-4922-b5a4-f245e35e2aac">false</MarketSpecific>
+    <TPNamespace xmlns="e5d022ff-4ce9-4922-b5a4-f245e35e2aac" xsi:nil="true"/>
+    <PublishStatusLookup xmlns="e5d022ff-4ce9-4922-b5a4-f245e35e2aac">
+      <Value>475490</Value>
+    </PublishStatusLookup>
+    <APAuthor xmlns="e5d022ff-4ce9-4922-b5a4-f245e35e2aac">
+      <UserInfo>
+        <DisplayName>System Account</DisplayName>
+        <AccountId>1073741823</AccountId>
+        <AccountType/>
+      </UserInfo>
+    </APAuthor>
+    <TPCommandLine xmlns="e5d022ff-4ce9-4922-b5a4-f245e35e2aac" xsi:nil="true"/>
+    <IntlLangReviewer xmlns="e5d022ff-4ce9-4922-b5a4-f245e35e2aac" xsi:nil="true"/>
+    <OpenTemplate xmlns="e5d022ff-4ce9-4922-b5a4-f245e35e2aac">true</OpenTemplate>
+    <CSXSubmissionDate xmlns="e5d022ff-4ce9-4922-b5a4-f245e35e2aac" xsi:nil="true"/>
+    <TaxCatchAll xmlns="e5d022ff-4ce9-4922-b5a4-f245e35e2aac"/>
+    <Manager xmlns="e5d022ff-4ce9-4922-b5a4-f245e35e2aac" xsi:nil="true"/>
+    <NumericId xmlns="e5d022ff-4ce9-4922-b5a4-f245e35e2aac" xsi:nil="true"/>
+    <ParentAssetId xmlns="e5d022ff-4ce9-4922-b5a4-f245e35e2aac" xsi:nil="true"/>
+    <OriginalSourceMarket xmlns="e5d022ff-4ce9-4922-b5a4-f245e35e2aac">english</OriginalSourceMarket>
+    <ApprovalStatus xmlns="e5d022ff-4ce9-4922-b5a4-f245e35e2aac">InProgress</ApprovalStatus>
+    <TPComponent xmlns="e5d022ff-4ce9-4922-b5a4-f245e35e2aac" xsi:nil="true"/>
+    <EditorialTags xmlns="e5d022ff-4ce9-4922-b5a4-f245e35e2aac" xsi:nil="true"/>
+    <TPExecutable xmlns="e5d022ff-4ce9-4922-b5a4-f245e35e2aac" xsi:nil="true"/>
+    <TPLaunchHelpLink xmlns="e5d022ff-4ce9-4922-b5a4-f245e35e2aac" xsi:nil="true"/>
+    <LocComments xmlns="e5d022ff-4ce9-4922-b5a4-f245e35e2aac" xsi:nil="true"/>
+    <LocRecommendedHandoff xmlns="e5d022ff-4ce9-4922-b5a4-f245e35e2aac" xsi:nil="true"/>
+    <SourceTitle xmlns="e5d022ff-4ce9-4922-b5a4-f245e35e2aac" xsi:nil="true"/>
+    <CSXUpdate xmlns="e5d022ff-4ce9-4922-b5a4-f245e35e2aac">false</CSXUpdate>
+    <IntlLocPriority xmlns="e5d022ff-4ce9-4922-b5a4-f245e35e2aac" xsi:nil="true"/>
+    <UAProjectedTotalWords xmlns="e5d022ff-4ce9-4922-b5a4-f245e35e2aac" xsi:nil="true"/>
+    <AssetType xmlns="e5d022ff-4ce9-4922-b5a4-f245e35e2aac">TP</AssetType>
+    <MachineTranslated xmlns="e5d022ff-4ce9-4922-b5a4-f245e35e2aac">false</MachineTranslated>
+    <OutputCachingOn xmlns="e5d022ff-4ce9-4922-b5a4-f245e35e2aac">true</OutputCachingOn>
+    <TemplateStatus xmlns="e5d022ff-4ce9-4922-b5a4-f245e35e2aac">Complete</TemplateStatus>
+    <IsSearchable xmlns="e5d022ff-4ce9-4922-b5a4-f245e35e2aac">true</IsSearchable>
+    <ContentItem xmlns="e5d022ff-4ce9-4922-b5a4-f245e35e2aac" xsi:nil="true"/>
+    <HandoffToMSDN xmlns="e5d022ff-4ce9-4922-b5a4-f245e35e2aac" xsi:nil="true"/>
+    <ShowIn xmlns="e5d022ff-4ce9-4922-b5a4-f245e35e2aac">Show everywhere</ShowIn>
+    <ThumbnailAssetId xmlns="e5d022ff-4ce9-4922-b5a4-f245e35e2aac" xsi:nil="true"/>
+    <UALocComments xmlns="e5d022ff-4ce9-4922-b5a4-f245e35e2aac" xsi:nil="true"/>
+    <UALocRecommendation xmlns="e5d022ff-4ce9-4922-b5a4-f245e35e2aac">Localize</UALocRecommendation>
+    <LastModifiedDateTime xmlns="e5d022ff-4ce9-4922-b5a4-f245e35e2aac" xsi:nil="true"/>
+    <LegacyData xmlns="e5d022ff-4ce9-4922-b5a4-f245e35e2aac" xsi:nil="true"/>
+    <LocManualTestRequired xmlns="e5d022ff-4ce9-4922-b5a4-f245e35e2aac">false</LocManualTestRequired>
+    <LocMarketGroupTiers2 xmlns="e5d022ff-4ce9-4922-b5a4-f245e35e2aac" xsi:nil="true"/>
+    <ClipArtFilename xmlns="e5d022ff-4ce9-4922-b5a4-f245e35e2aac" xsi:nil="true"/>
+    <TPApplication xmlns="e5d022ff-4ce9-4922-b5a4-f245e35e2aac" xsi:nil="true"/>
+    <CSXHash xmlns="e5d022ff-4ce9-4922-b5a4-f245e35e2aac" xsi:nil="true"/>
+    <DirectSourceMarket xmlns="e5d022ff-4ce9-4922-b5a4-f245e35e2aac">english</DirectSourceMarket>
+    <PrimaryImageGen xmlns="e5d022ff-4ce9-4922-b5a4-f245e35e2aac">true</PrimaryImageGen>
+    <PlannedPubDate xmlns="e5d022ff-4ce9-4922-b5a4-f245e35e2aac" xsi:nil="true"/>
+    <CSXSubmissionMarket xmlns="e5d022ff-4ce9-4922-b5a4-f245e35e2aac" xsi:nil="true"/>
+    <Downloads xmlns="e5d022ff-4ce9-4922-b5a4-f245e35e2aac">0</Downloads>
+    <ArtSampleDocs xmlns="e5d022ff-4ce9-4922-b5a4-f245e35e2aac" xsi:nil="true"/>
+    <TrustLevel xmlns="e5d022ff-4ce9-4922-b5a4-f245e35e2aac">1 Microsoft Managed Content</TrustLevel>
+    <BlockPublish xmlns="e5d022ff-4ce9-4922-b5a4-f245e35e2aac">false</BlockPublish>
+    <TPLaunchHelpLinkType xmlns="e5d022ff-4ce9-4922-b5a4-f245e35e2aac">Template</TPLaunchHelpLinkType>
+    <LocalizationTagsTaxHTField0 xmlns="e5d022ff-4ce9-4922-b5a4-f245e35e2aac">
+      <Terms xmlns="http://schemas.microsoft.com/office/infopath/2007/PartnerControls"/>
+    </LocalizationTagsTaxHTField0>
+    <BusinessGroup xmlns="e5d022ff-4ce9-4922-b5a4-f245e35e2aac" xsi:nil="true"/>
+    <Providers xmlns="e5d022ff-4ce9-4922-b5a4-f245e35e2aac" xsi:nil="true"/>
+    <TemplateTemplateType xmlns="e5d022ff-4ce9-4922-b5a4-f245e35e2aac">Word Document Template</TemplateTemplateType>
+    <TimesCloned xmlns="e5d022ff-4ce9-4922-b5a4-f245e35e2aac" xsi:nil="true"/>
+    <TPAppVersion xmlns="e5d022ff-4ce9-4922-b5a4-f245e35e2aac" xsi:nil="true"/>
+    <VoteCount xmlns="e5d022ff-4ce9-4922-b5a4-f245e35e2aac" xsi:nil="true"/>
+    <FeatureTagsTaxHTField0 xmlns="e5d022ff-4ce9-4922-b5a4-f245e35e2aac">
+      <Terms xmlns="http://schemas.microsoft.com/office/infopath/2007/PartnerControls"/>
+    </FeatureTagsTaxHTField0>
+    <Provider xmlns="e5d022ff-4ce9-4922-b5a4-f245e35e2aac" xsi:nil="true"/>
+    <UACurrentWords xmlns="e5d022ff-4ce9-4922-b5a4-f245e35e2aac" xsi:nil="true"/>
+    <AssetId xmlns="e5d022ff-4ce9-4922-b5a4-f245e35e2aac">TP103843659</AssetId>
+    <TPClientViewer xmlns="e5d022ff-4ce9-4922-b5a4-f245e35e2aac" xsi:nil="true"/>
+    <DSATActionTaken xmlns="e5d022ff-4ce9-4922-b5a4-f245e35e2aac" xsi:nil="true"/>
+    <APEditor xmlns="e5d022ff-4ce9-4922-b5a4-f245e35e2aac">
+      <UserInfo>
+        <DisplayName/>
+        <AccountId xsi:nil="true"/>
+        <AccountType/>
+      </UserInfo>
+    </APEditor>
+    <TPInstallLocation xmlns="e5d022ff-4ce9-4922-b5a4-f245e35e2aac" xsi:nil="true"/>
+    <OOCacheId xmlns="e5d022ff-4ce9-4922-b5a4-f245e35e2aac" xsi:nil="true"/>
+    <IsDeleted xmlns="e5d022ff-4ce9-4922-b5a4-f245e35e2aac">false</IsDeleted>
+    <PublishTargets xmlns="e5d022ff-4ce9-4922-b5a4-f245e35e2aac">OfficeOnlineVNext</PublishTargets>
+    <ApprovalLog xmlns="e5d022ff-4ce9-4922-b5a4-f245e35e2aac" xsi:nil="true"/>
+    <BugNumber xmlns="e5d022ff-4ce9-4922-b5a4-f245e35e2aac" xsi:nil="true"/>
+    <CrawlForDependencies xmlns="e5d022ff-4ce9-4922-b5a4-f245e35e2aac">false</CrawlForDependencies>
+    <InternalTagsTaxHTField0 xmlns="e5d022ff-4ce9-4922-b5a4-f245e35e2aac">
+      <Terms xmlns="http://schemas.microsoft.com/office/infopath/2007/PartnerControls"/>
+    </InternalTagsTaxHTField0>
+    <LastHandOff xmlns="e5d022ff-4ce9-4922-b5a4-f245e35e2aac" xsi:nil="true"/>
+    <Milestone xmlns="e5d022ff-4ce9-4922-b5a4-f245e35e2aac" xsi:nil="true"/>
+    <OriginalRelease xmlns="e5d022ff-4ce9-4922-b5a4-f245e35e2aac">15</OriginalRelease>
+    <RecommendationsModifier xmlns="e5d022ff-4ce9-4922-b5a4-f245e35e2aac" xsi:nil="true"/>
+    <ScenarioTagsTaxHTField0 xmlns="e5d022ff-4ce9-4922-b5a4-f245e35e2aac">
+      <Terms xmlns="http://schemas.microsoft.com/office/infopath/2007/PartnerControls"/>
+    </ScenarioTagsTaxHTField0>
+    <UANotes xmlns="e5d022ff-4ce9-4922-b5a4-f245e35e2aac" xsi:nil="true"/>
+  </documentManagement>
+</p:properties>
+</file>
+
 <file path=customXml/item4.xml><?xml version="1.0" encoding="utf-8"?>
 <?mso-contentType encoding="utf-8"?>
 <FormTemplates xmlns="http://schemas.microsoft.com/sharepoint/v3/contenttype/forms">
@@ -22984,16 +23997,6 @@
 </file>
 
 <file path=customXml/itemProps2.xml><?xml version="1.0" encoding="utf-8"?>
-<ds:datastoreItem xmlns:ds="http://schemas.openxmlformats.org/officeDocument/2006/customXml" ds:itemID="{49B91EDE-5397-46E5-8069-B2629F7CA550}">
-  <ds:schemaRefs>
-    <ds:schemaRef ds:uri="http://schemas.microsoft.com/office/2006/metadata/properties"/>
-    <ds:schemaRef ds:uri="http://schemas.microsoft.com/office/infopath/2007/PartnerControls"/>
-    <ds:schemaRef ds:uri="e5d022ff-4ce9-4922-b5a4-f245e35e2aac"/>
-  </ds:schemaRefs>
-</ds:datastoreItem>
-</file>
-
-<file path=customXml/itemProps3.xml><?xml version="1.0" encoding="utf-8"?>
 <ds:datastoreItem xmlns:ds="http://schemas.openxmlformats.org/officeDocument/2006/customXml" ds:itemID="{C42AC472-E68E-4806-BBBF-196CE3C16065}">
   <ds:schemaRefs>
     <ds:schemaRef ds:uri="http://schemas.microsoft.com/office/2006/metadata/contentType"/>
@@ -23011,6 +24014,16 @@
 </ds:datastoreItem>
 </file>
 
+<file path=customXml/itemProps3.xml><?xml version="1.0" encoding="utf-8"?>
+<ds:datastoreItem xmlns:ds="http://schemas.openxmlformats.org/officeDocument/2006/customXml" ds:itemID="{49B91EDE-5397-46E5-8069-B2629F7CA550}">
+  <ds:schemaRefs>
+    <ds:schemaRef ds:uri="http://schemas.microsoft.com/office/2006/metadata/properties"/>
+    <ds:schemaRef ds:uri="http://schemas.microsoft.com/office/infopath/2007/PartnerControls"/>
+    <ds:schemaRef ds:uri="e5d022ff-4ce9-4922-b5a4-f245e35e2aac"/>
+  </ds:schemaRefs>
+</ds:datastoreItem>
+</file>
+
 <file path=customXml/itemProps4.xml><?xml version="1.0" encoding="utf-8"?>
 <ds:datastoreItem xmlns:ds="http://schemas.openxmlformats.org/officeDocument/2006/customXml" ds:itemID="{7EAC9B9C-39C7-442D-A2C6-BC21F3368F0F}">
   <ds:schemaRefs>
@@ -23020,7 +24033,7 @@
 </file>
 
 <file path=customXml/itemProps5.xml><?xml version="1.0" encoding="utf-8"?>
-<ds:datastoreItem xmlns:ds="http://schemas.openxmlformats.org/officeDocument/2006/customXml" ds:itemID="{CA4790C6-F936-468C-A484-86DCDA254218}">
+<ds:datastoreItem xmlns:ds="http://schemas.openxmlformats.org/officeDocument/2006/customXml" ds:itemID="{2C7E2652-5ED6-435F-83DE-225FC0066784}">
   <ds:schemaRefs>
     <ds:schemaRef ds:uri="http://schemas.openxmlformats.org/officeDocument/2006/bibliography"/>
   </ds:schemaRefs>

</xml_diff>